<commit_message>
update agenda for Oct-10 meeting
</commit_message>
<xml_diff>
--- a/meeting_notes/Thur_10_10_2019.docx
+++ b/meeting_notes/Thur_10_10_2019.docx
@@ -108,23 +108,7 @@
           <w:sz w:val="28"/>
           <w:szCs w:val="28"/>
         </w:rPr>
-        <w:t xml:space="preserve">Goals for today </w:t>
-      </w:r>
-      <w:proofErr w:type="gramStart"/>
-      <w:r>
-        <w:rPr>
-          <w:sz w:val="28"/>
-          <w:szCs w:val="28"/>
-        </w:rPr>
-        <w:t>meeting:</w:t>
-      </w:r>
-      <w:proofErr w:type="gramEnd"/>
-      <w:r>
-        <w:rPr>
-          <w:sz w:val="28"/>
-          <w:szCs w:val="28"/>
-        </w:rPr>
-        <w:t xml:space="preserve"> </w:t>
+        <w:t xml:space="preserve">Goals for today meeting: </w:t>
       </w:r>
       <w:r>
         <w:rPr>
@@ -138,9 +122,199 @@
           <w:sz w:val="28"/>
           <w:szCs w:val="28"/>
         </w:rPr>
-        <w:t xml:space="preserve">revise deadlines, report on progress, </w:t>
-      </w:r>
-      <w:proofErr w:type="spellStart"/>
+        <w:t>revise deadlines</w:t>
+      </w:r>
+      <w:r>
+        <w:rPr>
+          <w:sz w:val="28"/>
+          <w:szCs w:val="28"/>
+        </w:rPr>
+        <w:t>, rescheduling</w:t>
+      </w:r>
+      <w:r>
+        <w:rPr>
+          <w:sz w:val="28"/>
+          <w:szCs w:val="28"/>
+        </w:rPr>
+        <w:t>, report on progress, Github and Github standards.</w:t>
+      </w:r>
+    </w:p>
+    <w:p>
+      <w:pPr>
+        <w:rPr>
+          <w:sz w:val="28"/>
+          <w:szCs w:val="28"/>
+        </w:rPr>
+      </w:pPr>
+      <w:r>
+        <w:rPr>
+          <w:sz w:val="28"/>
+          <w:szCs w:val="28"/>
+        </w:rPr>
+        <w:t>Agenda:</w:t>
+      </w:r>
+    </w:p>
+    <w:p>
+      <w:pPr>
+        <w:pStyle w:val="ListParagraph"/>
+        <w:numPr>
+          <w:ilvl w:val="0"/>
+          <w:numId w:val="2"/>
+        </w:numPr>
+        <w:rPr>
+          <w:sz w:val="28"/>
+          <w:szCs w:val="28"/>
+        </w:rPr>
+      </w:pPr>
+      <w:r>
+        <w:rPr>
+          <w:sz w:val="28"/>
+          <w:szCs w:val="28"/>
+        </w:rPr>
+        <w:t>We might be able to get a technical advisor from the Agile Robotics Lab. Probably will be a grad student who will be helping us with the project.</w:t>
+      </w:r>
+    </w:p>
+    <w:p>
+      <w:pPr>
+        <w:pStyle w:val="ListParagraph"/>
+        <w:numPr>
+          <w:ilvl w:val="0"/>
+          <w:numId w:val="2"/>
+        </w:numPr>
+        <w:rPr>
+          <w:sz w:val="28"/>
+          <w:szCs w:val="28"/>
+        </w:rPr>
+      </w:pPr>
+      <w:r>
+        <w:rPr>
+          <w:sz w:val="28"/>
+          <w:szCs w:val="28"/>
+        </w:rPr>
+        <w:t>Report on progress</w:t>
+      </w:r>
+      <w:r>
+        <w:rPr>
+          <w:sz w:val="28"/>
+          <w:szCs w:val="28"/>
+        </w:rPr>
+        <w:t xml:space="preserve"> of the CAD design</w:t>
+      </w:r>
+    </w:p>
+    <w:p>
+      <w:pPr>
+        <w:pStyle w:val="ListParagraph"/>
+        <w:numPr>
+          <w:ilvl w:val="1"/>
+          <w:numId w:val="2"/>
+        </w:numPr>
+        <w:rPr>
+          <w:sz w:val="28"/>
+          <w:szCs w:val="28"/>
+        </w:rPr>
+      </w:pPr>
+      <w:r>
+        <w:rPr>
+          <w:sz w:val="28"/>
+          <w:szCs w:val="28"/>
+        </w:rPr>
+        <w:t>Johnathan</w:t>
+      </w:r>
+    </w:p>
+    <w:p>
+      <w:pPr>
+        <w:pStyle w:val="ListParagraph"/>
+        <w:numPr>
+          <w:ilvl w:val="1"/>
+          <w:numId w:val="2"/>
+        </w:numPr>
+        <w:rPr>
+          <w:sz w:val="28"/>
+          <w:szCs w:val="28"/>
+        </w:rPr>
+      </w:pPr>
+      <w:r>
+        <w:rPr>
+          <w:sz w:val="28"/>
+          <w:szCs w:val="28"/>
+        </w:rPr>
+        <w:t>Vladi</w:t>
+      </w:r>
+    </w:p>
+    <w:p>
+      <w:pPr>
+        <w:pStyle w:val="ListParagraph"/>
+        <w:numPr>
+          <w:ilvl w:val="1"/>
+          <w:numId w:val="2"/>
+        </w:numPr>
+        <w:rPr>
+          <w:sz w:val="28"/>
+          <w:szCs w:val="28"/>
+        </w:rPr>
+      </w:pPr>
+      <w:r>
+        <w:rPr>
+          <w:sz w:val="28"/>
+          <w:szCs w:val="28"/>
+        </w:rPr>
+        <w:t>John</w:t>
+      </w:r>
+    </w:p>
+    <w:p>
+      <w:pPr>
+        <w:pStyle w:val="ListParagraph"/>
+        <w:numPr>
+          <w:ilvl w:val="0"/>
+          <w:numId w:val="2"/>
+        </w:numPr>
+        <w:rPr>
+          <w:sz w:val="28"/>
+          <w:szCs w:val="28"/>
+        </w:rPr>
+      </w:pPr>
+      <w:r>
+        <w:rPr>
+          <w:sz w:val="28"/>
+          <w:szCs w:val="28"/>
+        </w:rPr>
+        <w:t>Revise deadlines -&gt; Does any of the deadlines need to be changed?</w:t>
+      </w:r>
+    </w:p>
+    <w:p>
+      <w:pPr>
+        <w:pStyle w:val="ListParagraph"/>
+        <w:numPr>
+          <w:ilvl w:val="0"/>
+          <w:numId w:val="2"/>
+        </w:numPr>
+        <w:rPr>
+          <w:sz w:val="28"/>
+          <w:szCs w:val="28"/>
+        </w:rPr>
+      </w:pPr>
+      <w:r>
+        <w:rPr>
+          <w:sz w:val="28"/>
+          <w:szCs w:val="28"/>
+        </w:rPr>
+        <w:t>Re-scheduling for the hours to work on the project.</w:t>
+      </w:r>
+      <w:bookmarkStart w:id="0" w:name="_GoBack"/>
+      <w:bookmarkEnd w:id="0"/>
+    </w:p>
+    <w:p>
+      <w:pPr>
+        <w:pStyle w:val="ListParagraph"/>
+        <w:numPr>
+          <w:ilvl w:val="0"/>
+          <w:numId w:val="2"/>
+        </w:numPr>
+        <w:rPr>
+          <w:sz w:val="28"/>
+          <w:szCs w:val="28"/>
+        </w:rPr>
+      </w:pPr>
       <w:r>
         <w:rPr>
           <w:sz w:val="28"/>
@@ -148,196 +322,6 @@
         </w:rPr>
         <w:t>Github</w:t>
       </w:r>
-      <w:proofErr w:type="spellEnd"/>
-      <w:r>
-        <w:rPr>
-          <w:sz w:val="28"/>
-          <w:szCs w:val="28"/>
-        </w:rPr>
-        <w:t xml:space="preserve"> and </w:t>
-      </w:r>
-      <w:proofErr w:type="spellStart"/>
-      <w:r>
-        <w:rPr>
-          <w:sz w:val="28"/>
-          <w:szCs w:val="28"/>
-        </w:rPr>
-        <w:t>Github</w:t>
-      </w:r>
-      <w:proofErr w:type="spellEnd"/>
-      <w:r>
-        <w:rPr>
-          <w:sz w:val="28"/>
-          <w:szCs w:val="28"/>
-        </w:rPr>
-        <w:t xml:space="preserve"> standards.</w:t>
-      </w:r>
-    </w:p>
-    <w:p>
-      <w:pPr>
-        <w:rPr>
-          <w:sz w:val="28"/>
-          <w:szCs w:val="28"/>
-        </w:rPr>
-      </w:pPr>
-      <w:r>
-        <w:rPr>
-          <w:sz w:val="28"/>
-          <w:szCs w:val="28"/>
-        </w:rPr>
-        <w:t>Agenda:</w:t>
-      </w:r>
-    </w:p>
-    <w:p>
-      <w:pPr>
-        <w:pStyle w:val="ListParagraph"/>
-        <w:numPr>
-          <w:ilvl w:val="0"/>
-          <w:numId w:val="2"/>
-        </w:numPr>
-        <w:rPr>
-          <w:sz w:val="28"/>
-          <w:szCs w:val="28"/>
-        </w:rPr>
-      </w:pPr>
-      <w:r>
-        <w:rPr>
-          <w:sz w:val="28"/>
-          <w:szCs w:val="28"/>
-        </w:rPr>
-        <w:t>We might be able to get a technical advisor from the Agile Robotics Lab. Probably will be a grad student who will be helping us with the project.</w:t>
-      </w:r>
-    </w:p>
-    <w:p>
-      <w:pPr>
-        <w:pStyle w:val="ListParagraph"/>
-        <w:numPr>
-          <w:ilvl w:val="0"/>
-          <w:numId w:val="2"/>
-        </w:numPr>
-        <w:rPr>
-          <w:sz w:val="28"/>
-          <w:szCs w:val="28"/>
-        </w:rPr>
-      </w:pPr>
-      <w:r>
-        <w:rPr>
-          <w:sz w:val="28"/>
-          <w:szCs w:val="28"/>
-        </w:rPr>
-        <w:t>Report on progress</w:t>
-      </w:r>
-      <w:r>
-        <w:rPr>
-          <w:sz w:val="28"/>
-          <w:szCs w:val="28"/>
-        </w:rPr>
-        <w:t xml:space="preserve"> of the CAD design</w:t>
-      </w:r>
-    </w:p>
-    <w:p>
-      <w:pPr>
-        <w:pStyle w:val="ListParagraph"/>
-        <w:numPr>
-          <w:ilvl w:val="1"/>
-          <w:numId w:val="2"/>
-        </w:numPr>
-        <w:rPr>
-          <w:sz w:val="28"/>
-          <w:szCs w:val="28"/>
-        </w:rPr>
-      </w:pPr>
-      <w:r>
-        <w:rPr>
-          <w:sz w:val="28"/>
-          <w:szCs w:val="28"/>
-        </w:rPr>
-        <w:t>Johnathan</w:t>
-      </w:r>
-    </w:p>
-    <w:p>
-      <w:pPr>
-        <w:pStyle w:val="ListParagraph"/>
-        <w:numPr>
-          <w:ilvl w:val="1"/>
-          <w:numId w:val="2"/>
-        </w:numPr>
-        <w:rPr>
-          <w:sz w:val="28"/>
-          <w:szCs w:val="28"/>
-        </w:rPr>
-      </w:pPr>
-      <w:proofErr w:type="spellStart"/>
-      <w:r>
-        <w:rPr>
-          <w:sz w:val="28"/>
-          <w:szCs w:val="28"/>
-        </w:rPr>
-        <w:t>Vladi</w:t>
-      </w:r>
-      <w:proofErr w:type="spellEnd"/>
-    </w:p>
-    <w:p>
-      <w:pPr>
-        <w:pStyle w:val="ListParagraph"/>
-        <w:numPr>
-          <w:ilvl w:val="1"/>
-          <w:numId w:val="2"/>
-        </w:numPr>
-        <w:rPr>
-          <w:sz w:val="28"/>
-          <w:szCs w:val="28"/>
-        </w:rPr>
-      </w:pPr>
-      <w:r>
-        <w:rPr>
-          <w:sz w:val="28"/>
-          <w:szCs w:val="28"/>
-        </w:rPr>
-        <w:t>John</w:t>
-      </w:r>
-    </w:p>
-    <w:p>
-      <w:pPr>
-        <w:pStyle w:val="ListParagraph"/>
-        <w:numPr>
-          <w:ilvl w:val="0"/>
-          <w:numId w:val="2"/>
-        </w:numPr>
-        <w:rPr>
-          <w:sz w:val="28"/>
-          <w:szCs w:val="28"/>
-        </w:rPr>
-      </w:pPr>
-      <w:r>
-        <w:rPr>
-          <w:sz w:val="28"/>
-          <w:szCs w:val="28"/>
-        </w:rPr>
-        <w:t>Revise deadlines -&gt; Does any of the deadlines need to be changed?</w:t>
-      </w:r>
-    </w:p>
-    <w:p>
-      <w:pPr>
-        <w:pStyle w:val="ListParagraph"/>
-        <w:numPr>
-          <w:ilvl w:val="0"/>
-          <w:numId w:val="2"/>
-        </w:numPr>
-        <w:rPr>
-          <w:sz w:val="28"/>
-          <w:szCs w:val="28"/>
-        </w:rPr>
-      </w:pPr>
-      <w:proofErr w:type="spellStart"/>
-      <w:r>
-        <w:rPr>
-          <w:sz w:val="28"/>
-          <w:szCs w:val="28"/>
-        </w:rPr>
-        <w:t>Github</w:t>
-      </w:r>
-      <w:proofErr w:type="spellEnd"/>
       <w:r>
         <w:rPr>
           <w:sz w:val="28"/>
@@ -365,23 +349,7 @@
           <w:sz w:val="28"/>
           <w:szCs w:val="28"/>
         </w:rPr>
-        <w:t xml:space="preserve">Create </w:t>
-      </w:r>
-      <w:proofErr w:type="spellStart"/>
-      <w:r>
-        <w:rPr>
-          <w:sz w:val="28"/>
-          <w:szCs w:val="28"/>
-        </w:rPr>
-        <w:t>Github</w:t>
-      </w:r>
-      <w:proofErr w:type="spellEnd"/>
-      <w:r>
-        <w:rPr>
-          <w:sz w:val="28"/>
-          <w:szCs w:val="28"/>
-        </w:rPr>
-        <w:t xml:space="preserve"> account, and </w:t>
+        <w:t xml:space="preserve">Create Github account, and </w:t>
       </w:r>
       <w:r>
         <w:rPr>
@@ -410,23 +378,7 @@
           <w:sz w:val="28"/>
           <w:szCs w:val="28"/>
         </w:rPr>
-        <w:t xml:space="preserve">Explain the concept of </w:t>
-      </w:r>
-      <w:proofErr w:type="spellStart"/>
-      <w:r>
-        <w:rPr>
-          <w:sz w:val="28"/>
-          <w:szCs w:val="28"/>
-        </w:rPr>
-        <w:t>Github</w:t>
-      </w:r>
-      <w:proofErr w:type="spellEnd"/>
-      <w:r>
-        <w:rPr>
-          <w:sz w:val="28"/>
-          <w:szCs w:val="28"/>
-        </w:rPr>
-        <w:t>. Local and the cloud</w:t>
+        <w:t>Explain the concept of Github. Local and the cloud</w:t>
       </w:r>
     </w:p>
     <w:p>
@@ -614,21 +566,12 @@
           <w:szCs w:val="28"/>
         </w:rPr>
       </w:pPr>
-      <w:proofErr w:type="spellStart"/>
-      <w:r>
-        <w:rPr>
-          <w:sz w:val="28"/>
-          <w:szCs w:val="28"/>
-        </w:rPr>
-        <w:t>Github</w:t>
-      </w:r>
-      <w:proofErr w:type="spellEnd"/>
-      <w:r>
-        <w:rPr>
-          <w:sz w:val="28"/>
-          <w:szCs w:val="28"/>
-        </w:rPr>
-        <w:t xml:space="preserve"> standard:</w:t>
+      <w:r>
+        <w:rPr>
+          <w:sz w:val="28"/>
+          <w:szCs w:val="28"/>
+        </w:rPr>
+        <w:t>Github standard:</w:t>
       </w:r>
       <w:r>
         <w:rPr>
@@ -664,6 +607,7 @@
           <w:sz w:val="28"/>
           <w:szCs w:val="28"/>
         </w:rPr>
+        <w:lastRenderedPageBreak/>
         <w:t>Create a branch when you need to work on anything for the project. Do not mess with the master branch</w:t>
       </w:r>
     </w:p>
@@ -684,7 +628,6 @@
           <w:sz w:val="28"/>
           <w:szCs w:val="28"/>
         </w:rPr>
-        <w:lastRenderedPageBreak/>
         <w:t xml:space="preserve">Branch name: </w:t>
       </w:r>
     </w:p>
@@ -725,87 +668,14 @@
           <w:sz w:val="28"/>
           <w:szCs w:val="28"/>
         </w:rPr>
-        <w:t xml:space="preserve">1 -2 words description of what is the is for; for example: design, CAD, </w:t>
-      </w:r>
-      <w:proofErr w:type="spellStart"/>
-      <w:r>
-        <w:rPr>
-          <w:sz w:val="28"/>
-          <w:szCs w:val="28"/>
-        </w:rPr>
-        <w:t>gripDesign</w:t>
-      </w:r>
-      <w:proofErr w:type="spellEnd"/>
-      <w:r>
-        <w:rPr>
-          <w:sz w:val="28"/>
-          <w:szCs w:val="28"/>
-        </w:rPr>
-        <w:t xml:space="preserve">, </w:t>
-      </w:r>
-      <w:proofErr w:type="spellStart"/>
-      <w:r>
-        <w:rPr>
-          <w:sz w:val="28"/>
-          <w:szCs w:val="28"/>
-        </w:rPr>
-        <w:t>jointDesign</w:t>
-      </w:r>
-      <w:proofErr w:type="spellEnd"/>
-      <w:r>
-        <w:rPr>
-          <w:sz w:val="28"/>
-          <w:szCs w:val="28"/>
-        </w:rPr>
-        <w:t xml:space="preserve">, </w:t>
-      </w:r>
-      <w:proofErr w:type="spellStart"/>
-      <w:r>
-        <w:rPr>
-          <w:sz w:val="28"/>
-          <w:szCs w:val="28"/>
-        </w:rPr>
-        <w:t>powerBoard</w:t>
-      </w:r>
-      <w:proofErr w:type="spellEnd"/>
-      <w:r>
-        <w:rPr>
-          <w:sz w:val="28"/>
-          <w:szCs w:val="28"/>
-        </w:rPr>
-        <w:t xml:space="preserve">, </w:t>
-      </w:r>
-      <w:proofErr w:type="spellStart"/>
-      <w:r>
-        <w:rPr>
-          <w:sz w:val="28"/>
-          <w:szCs w:val="28"/>
-        </w:rPr>
-        <w:t>inversedKinematics</w:t>
-      </w:r>
-      <w:proofErr w:type="spellEnd"/>
-      <w:r>
-        <w:rPr>
-          <w:sz w:val="28"/>
-          <w:szCs w:val="28"/>
-        </w:rPr>
-        <w:t>,</w:t>
-      </w:r>
-      <w:r>
-        <w:rPr>
-          <w:sz w:val="28"/>
-          <w:szCs w:val="28"/>
-        </w:rPr>
-        <w:t xml:space="preserve"> iss</w:t>
-      </w:r>
-      <w:bookmarkStart w:id="0" w:name="_GoBack"/>
-      <w:bookmarkEnd w:id="0"/>
-      <w:r>
-        <w:rPr>
-          <w:sz w:val="28"/>
-          <w:szCs w:val="28"/>
-        </w:rPr>
-        <w:t>ue17,</w:t>
+        <w:t>1 -2 words description of what is the is for; for example: design, CAD, gripDesign, jointDesign, powerBoard, inversedKinematics,</w:t>
+      </w:r>
+      <w:r>
+        <w:rPr>
+          <w:sz w:val="28"/>
+          <w:szCs w:val="28"/>
+        </w:rPr>
+        <w:t xml:space="preserve"> issue17,</w:t>
       </w:r>
       <w:r>
         <w:rPr>
@@ -832,17 +702,8 @@
           <w:sz w:val="28"/>
           <w:szCs w:val="28"/>
         </w:rPr>
-        <w:t xml:space="preserve">Follow with the first one letter of first name capitalized and complete last name; for example: </w:t>
-      </w:r>
-      <w:proofErr w:type="spellStart"/>
-      <w:r>
-        <w:rPr>
-          <w:sz w:val="28"/>
-          <w:szCs w:val="28"/>
-        </w:rPr>
-        <w:t>JChung</w:t>
-      </w:r>
-      <w:proofErr w:type="spellEnd"/>
+        <w:t>Follow with the first one letter of first name capitalized and complete last name; for example: JChung</w:t>
+      </w:r>
     </w:p>
     <w:p>
       <w:pPr>
@@ -876,21 +737,12 @@
           <w:szCs w:val="28"/>
         </w:rPr>
       </w:pPr>
-      <w:proofErr w:type="spellStart"/>
-      <w:r>
-        <w:rPr>
-          <w:sz w:val="28"/>
-          <w:szCs w:val="28"/>
-        </w:rPr>
-        <w:t>hdw</w:t>
-      </w:r>
-      <w:proofErr w:type="spellEnd"/>
-      <w:r>
-        <w:rPr>
-          <w:sz w:val="28"/>
-          <w:szCs w:val="28"/>
-        </w:rPr>
-        <w:t xml:space="preserve"> </w:t>
+      <w:r>
+        <w:rPr>
+          <w:sz w:val="28"/>
+          <w:szCs w:val="28"/>
+        </w:rPr>
+        <w:t xml:space="preserve">hdw </w:t>
       </w:r>
       <w:r>
         <w:rPr>

</xml_diff>

<commit_message>
Revert "Merge branch 'master' of https://github.com/pdx-robotics/Robot-Arm"
This reverts commit ed1a9b6e7c5a8753cac58669b746531b943dd12d, reversing
changes made to 8c55fa5b6e13c9d38df2b1037fe93ada2a5dd486.
</commit_message>
<xml_diff>
--- a/meeting_notes/Thur_10_10_2019.docx
+++ b/meeting_notes/Thur_10_10_2019.docx
@@ -108,7 +108,23 @@
           <w:sz w:val="28"/>
           <w:szCs w:val="28"/>
         </w:rPr>
-        <w:t xml:space="preserve">Goals for today meeting: </w:t>
+        <w:t xml:space="preserve">Goals for today </w:t>
+      </w:r>
+      <w:proofErr w:type="gramStart"/>
+      <w:r>
+        <w:rPr>
+          <w:sz w:val="28"/>
+          <w:szCs w:val="28"/>
+        </w:rPr>
+        <w:t>meeting:</w:t>
+      </w:r>
+      <w:proofErr w:type="gramEnd"/>
+      <w:r>
+        <w:rPr>
+          <w:sz w:val="28"/>
+          <w:szCs w:val="28"/>
+        </w:rPr>
+        <w:t xml:space="preserve"> </w:t>
       </w:r>
       <w:r>
         <w:rPr>
@@ -122,21 +138,39 @@
           <w:sz w:val="28"/>
           <w:szCs w:val="28"/>
         </w:rPr>
-        <w:t>revise deadlines</w:t>
-      </w:r>
-      <w:r>
-        <w:rPr>
-          <w:sz w:val="28"/>
-          <w:szCs w:val="28"/>
-        </w:rPr>
-        <w:t>, rescheduling</w:t>
-      </w:r>
-      <w:r>
-        <w:rPr>
-          <w:sz w:val="28"/>
-          <w:szCs w:val="28"/>
-        </w:rPr>
-        <w:t>, report on progress, Github and Github standards.</w:t>
+        <w:t xml:space="preserve">revise deadlines, report on progress, </w:t>
+      </w:r>
+      <w:proofErr w:type="spellStart"/>
+      <w:r>
+        <w:rPr>
+          <w:sz w:val="28"/>
+          <w:szCs w:val="28"/>
+        </w:rPr>
+        <w:t>Github</w:t>
+      </w:r>
+      <w:proofErr w:type="spellEnd"/>
+      <w:r>
+        <w:rPr>
+          <w:sz w:val="28"/>
+          <w:szCs w:val="28"/>
+        </w:rPr>
+        <w:t xml:space="preserve"> and </w:t>
+      </w:r>
+      <w:proofErr w:type="spellStart"/>
+      <w:r>
+        <w:rPr>
+          <w:sz w:val="28"/>
+          <w:szCs w:val="28"/>
+        </w:rPr>
+        <w:t>Github</w:t>
+      </w:r>
+      <w:proofErr w:type="spellEnd"/>
+      <w:r>
+        <w:rPr>
+          <w:sz w:val="28"/>
+          <w:szCs w:val="28"/>
+        </w:rPr>
+        <w:t xml:space="preserve"> standards.</w:t>
       </w:r>
     </w:p>
     <w:p>
@@ -233,6 +267,7 @@
           <w:szCs w:val="28"/>
         </w:rPr>
       </w:pPr>
+      <w:proofErr w:type="spellStart"/>
       <w:r>
         <w:rPr>
           <w:sz w:val="28"/>
@@ -240,6 +275,7 @@
         </w:rPr>
         <w:t>Vladi</w:t>
       </w:r>
+      <w:proofErr w:type="spellEnd"/>
     </w:p>
     <w:p>
       <w:pPr>
@@ -293,436 +329,802 @@
           <w:szCs w:val="28"/>
         </w:rPr>
       </w:pPr>
-      <w:r>
-        <w:rPr>
-          <w:sz w:val="28"/>
-          <w:szCs w:val="28"/>
-        </w:rPr>
-        <w:t>Re-scheduling for the hours to work on the project.</w:t>
+      <w:proofErr w:type="spellStart"/>
+      <w:r>
+        <w:rPr>
+          <w:sz w:val="28"/>
+          <w:szCs w:val="28"/>
+        </w:rPr>
+        <w:t>Github</w:t>
+      </w:r>
+      <w:proofErr w:type="spellEnd"/>
+      <w:r>
+        <w:rPr>
+          <w:sz w:val="28"/>
+          <w:szCs w:val="28"/>
+        </w:rPr>
+        <w:t xml:space="preserve"> tutorial:</w:t>
+      </w:r>
+    </w:p>
+    <w:p>
+      <w:pPr>
+        <w:pStyle w:val="ListParagraph"/>
+        <w:numPr>
+          <w:ilvl w:val="1"/>
+          <w:numId w:val="2"/>
+        </w:numPr>
+        <w:rPr>
+          <w:b/>
+          <w:bCs/>
+          <w:sz w:val="28"/>
+          <w:szCs w:val="28"/>
+        </w:rPr>
+      </w:pPr>
+      <w:r>
+        <w:rPr>
+          <w:sz w:val="28"/>
+          <w:szCs w:val="28"/>
+        </w:rPr>
+        <w:t xml:space="preserve">Create </w:t>
+      </w:r>
+      <w:proofErr w:type="spellStart"/>
+      <w:r>
+        <w:rPr>
+          <w:sz w:val="28"/>
+          <w:szCs w:val="28"/>
+        </w:rPr>
+        <w:t>Github</w:t>
+      </w:r>
+      <w:proofErr w:type="spellEnd"/>
+      <w:r>
+        <w:rPr>
+          <w:sz w:val="28"/>
+          <w:szCs w:val="28"/>
+        </w:rPr>
+        <w:t xml:space="preserve"> account, and </w:t>
+      </w:r>
+      <w:r>
+        <w:rPr>
+          <w:b/>
+          <w:bCs/>
+          <w:sz w:val="28"/>
+          <w:szCs w:val="28"/>
+        </w:rPr>
+        <w:t>change display name to your name so we know who the hell you are.</w:t>
+      </w:r>
+    </w:p>
+    <w:p>
+      <w:pPr>
+        <w:pStyle w:val="ListParagraph"/>
+        <w:numPr>
+          <w:ilvl w:val="1"/>
+          <w:numId w:val="2"/>
+        </w:numPr>
+        <w:rPr>
+          <w:sz w:val="28"/>
+          <w:szCs w:val="28"/>
+        </w:rPr>
+      </w:pPr>
+      <w:r>
+        <w:rPr>
+          <w:sz w:val="28"/>
+          <w:szCs w:val="28"/>
+        </w:rPr>
+        <w:t xml:space="preserve">Explain the concept of </w:t>
+      </w:r>
+      <w:proofErr w:type="spellStart"/>
+      <w:r>
+        <w:rPr>
+          <w:sz w:val="28"/>
+          <w:szCs w:val="28"/>
+        </w:rPr>
+        <w:t>Github</w:t>
+      </w:r>
+      <w:proofErr w:type="spellEnd"/>
+      <w:r>
+        <w:rPr>
+          <w:sz w:val="28"/>
+          <w:szCs w:val="28"/>
+        </w:rPr>
+        <w:t>. Local and the cloud</w:t>
+      </w:r>
+    </w:p>
+    <w:p>
+      <w:pPr>
+        <w:pStyle w:val="ListParagraph"/>
+        <w:numPr>
+          <w:ilvl w:val="2"/>
+          <w:numId w:val="2"/>
+        </w:numPr>
+        <w:rPr>
+          <w:sz w:val="28"/>
+          <w:szCs w:val="28"/>
+        </w:rPr>
+      </w:pPr>
+      <w:r>
+        <w:rPr>
+          <w:sz w:val="28"/>
+          <w:szCs w:val="28"/>
+        </w:rPr>
+        <w:t>Commit</w:t>
+      </w:r>
+    </w:p>
+    <w:p>
+      <w:pPr>
+        <w:pStyle w:val="ListParagraph"/>
+        <w:numPr>
+          <w:ilvl w:val="2"/>
+          <w:numId w:val="2"/>
+        </w:numPr>
+        <w:rPr>
+          <w:sz w:val="28"/>
+          <w:szCs w:val="28"/>
+        </w:rPr>
+      </w:pPr>
+      <w:r>
+        <w:rPr>
+          <w:sz w:val="28"/>
+          <w:szCs w:val="28"/>
+        </w:rPr>
+        <w:t>Pull</w:t>
+      </w:r>
+    </w:p>
+    <w:p>
+      <w:pPr>
+        <w:pStyle w:val="ListParagraph"/>
+        <w:numPr>
+          <w:ilvl w:val="2"/>
+          <w:numId w:val="2"/>
+        </w:numPr>
+        <w:rPr>
+          <w:sz w:val="28"/>
+          <w:szCs w:val="28"/>
+        </w:rPr>
+      </w:pPr>
+      <w:r>
+        <w:rPr>
+          <w:sz w:val="28"/>
+          <w:szCs w:val="28"/>
+        </w:rPr>
+        <w:t>Push</w:t>
+      </w:r>
+    </w:p>
+    <w:p>
+      <w:pPr>
+        <w:pStyle w:val="ListParagraph"/>
+        <w:numPr>
+          <w:ilvl w:val="2"/>
+          <w:numId w:val="2"/>
+        </w:numPr>
+        <w:rPr>
+          <w:sz w:val="28"/>
+          <w:szCs w:val="28"/>
+        </w:rPr>
+      </w:pPr>
+    </w:p>
+    <w:p>
+      <w:pPr>
+        <w:pStyle w:val="ListParagraph"/>
+        <w:numPr>
+          <w:ilvl w:val="1"/>
+          <w:numId w:val="2"/>
+        </w:numPr>
+        <w:rPr>
+          <w:sz w:val="28"/>
+          <w:szCs w:val="28"/>
+        </w:rPr>
+      </w:pPr>
+      <w:r>
+        <w:rPr>
+          <w:sz w:val="28"/>
+          <w:szCs w:val="28"/>
+        </w:rPr>
+        <w:t>Branches: the master branch</w:t>
+      </w:r>
+    </w:p>
+    <w:p>
+      <w:pPr>
+        <w:pStyle w:val="ListParagraph"/>
+        <w:numPr>
+          <w:ilvl w:val="1"/>
+          <w:numId w:val="2"/>
+        </w:numPr>
+        <w:rPr>
+          <w:sz w:val="28"/>
+          <w:szCs w:val="28"/>
+        </w:rPr>
+      </w:pPr>
+      <w:r>
+        <w:rPr>
+          <w:sz w:val="28"/>
+          <w:szCs w:val="28"/>
+        </w:rPr>
+        <w:t>Issues</w:t>
+      </w:r>
+    </w:p>
+    <w:p>
+      <w:pPr>
+        <w:pStyle w:val="ListParagraph"/>
+        <w:numPr>
+          <w:ilvl w:val="1"/>
+          <w:numId w:val="2"/>
+        </w:numPr>
+        <w:rPr>
+          <w:sz w:val="28"/>
+          <w:szCs w:val="28"/>
+        </w:rPr>
+      </w:pPr>
+      <w:r>
+        <w:rPr>
+          <w:sz w:val="28"/>
+          <w:szCs w:val="28"/>
+        </w:rPr>
+        <w:t>Milestones</w:t>
+      </w:r>
+    </w:p>
+    <w:p>
+      <w:pPr>
+        <w:pStyle w:val="ListParagraph"/>
+        <w:numPr>
+          <w:ilvl w:val="1"/>
+          <w:numId w:val="2"/>
+        </w:numPr>
+        <w:rPr>
+          <w:sz w:val="28"/>
+          <w:szCs w:val="28"/>
+        </w:rPr>
+      </w:pPr>
+      <w:r>
+        <w:rPr>
+          <w:sz w:val="28"/>
+          <w:szCs w:val="28"/>
+        </w:rPr>
+        <w:t>Pull Requests</w:t>
+      </w:r>
+    </w:p>
+    <w:p>
+      <w:pPr>
+        <w:pStyle w:val="ListParagraph"/>
+        <w:numPr>
+          <w:ilvl w:val="1"/>
+          <w:numId w:val="2"/>
+        </w:numPr>
+        <w:rPr>
+          <w:sz w:val="28"/>
+          <w:szCs w:val="28"/>
+        </w:rPr>
+      </w:pPr>
+      <w:r>
+        <w:rPr>
+          <w:sz w:val="28"/>
+          <w:szCs w:val="28"/>
+        </w:rPr>
+        <w:t>Projects</w:t>
+      </w:r>
+    </w:p>
+    <w:p>
+      <w:pPr>
+        <w:pStyle w:val="ListParagraph"/>
+        <w:numPr>
+          <w:ilvl w:val="0"/>
+          <w:numId w:val="2"/>
+        </w:numPr>
+        <w:rPr>
+          <w:sz w:val="28"/>
+          <w:szCs w:val="28"/>
+        </w:rPr>
+      </w:pPr>
+      <w:proofErr w:type="spellStart"/>
+      <w:r>
+        <w:rPr>
+          <w:sz w:val="28"/>
+          <w:szCs w:val="28"/>
+        </w:rPr>
+        <w:t>Github</w:t>
+      </w:r>
+      <w:proofErr w:type="spellEnd"/>
+      <w:r>
+        <w:rPr>
+          <w:sz w:val="28"/>
+          <w:szCs w:val="28"/>
+        </w:rPr>
+        <w:t xml:space="preserve"> standard:</w:t>
+      </w:r>
+      <w:r>
+        <w:rPr>
+          <w:sz w:val="28"/>
+          <w:szCs w:val="28"/>
+        </w:rPr>
+        <w:t xml:space="preserve"> </w:t>
+      </w:r>
+      <w:r>
+        <w:rPr>
+          <w:b/>
+          <w:bCs/>
+          <w:sz w:val="28"/>
+          <w:szCs w:val="28"/>
+        </w:rPr>
+        <w:t>(coders please give advises if something is not right)</w:t>
+      </w:r>
+    </w:p>
+    <w:p>
+      <w:pPr>
+        <w:pStyle w:val="ListParagraph"/>
+        <w:numPr>
+          <w:ilvl w:val="1"/>
+          <w:numId w:val="2"/>
+        </w:numPr>
+        <w:rPr>
+          <w:sz w:val="28"/>
+          <w:szCs w:val="28"/>
+        </w:rPr>
+      </w:pPr>
+      <w:r>
+        <w:rPr>
+          <w:sz w:val="28"/>
+          <w:szCs w:val="28"/>
+        </w:rPr>
+        <w:t>Create a branch when you need to work on anything for the project. Do not mess with the master branch</w:t>
+      </w:r>
+    </w:p>
+    <w:p>
+      <w:pPr>
+        <w:pStyle w:val="ListParagraph"/>
+        <w:numPr>
+          <w:ilvl w:val="1"/>
+          <w:numId w:val="2"/>
+        </w:numPr>
+        <w:rPr>
+          <w:sz w:val="28"/>
+          <w:szCs w:val="28"/>
+        </w:rPr>
+      </w:pPr>
+      <w:r>
+        <w:rPr>
+          <w:sz w:val="28"/>
+          <w:szCs w:val="28"/>
+        </w:rPr>
+        <w:lastRenderedPageBreak/>
+        <w:t xml:space="preserve">Branch name: </w:t>
+      </w:r>
+    </w:p>
+    <w:p>
+      <w:pPr>
+        <w:pStyle w:val="ListParagraph"/>
+        <w:numPr>
+          <w:ilvl w:val="2"/>
+          <w:numId w:val="2"/>
+        </w:numPr>
+        <w:rPr>
+          <w:sz w:val="28"/>
+          <w:szCs w:val="28"/>
+        </w:rPr>
+      </w:pPr>
+      <w:r>
+        <w:rPr>
+          <w:sz w:val="28"/>
+          <w:szCs w:val="28"/>
+        </w:rPr>
+        <w:t>use camelCase</w:t>
+      </w:r>
+    </w:p>
+    <w:p>
+      <w:pPr>
+        <w:pStyle w:val="ListParagraph"/>
+        <w:numPr>
+          <w:ilvl w:val="2"/>
+          <w:numId w:val="2"/>
+        </w:numPr>
+        <w:rPr>
+          <w:sz w:val="28"/>
+          <w:szCs w:val="28"/>
+        </w:rPr>
+      </w:pPr>
+      <w:r>
+        <w:rPr>
+          <w:sz w:val="28"/>
+          <w:szCs w:val="28"/>
+        </w:rPr>
+        <w:t xml:space="preserve">1 -2 words description of what </w:t>
+      </w:r>
+      <w:r>
+        <w:rPr>
+          <w:sz w:val="28"/>
+          <w:szCs w:val="28"/>
+        </w:rPr>
+        <w:t>the branch</w:t>
+      </w:r>
+      <w:r>
+        <w:rPr>
+          <w:sz w:val="28"/>
+          <w:szCs w:val="28"/>
+        </w:rPr>
+        <w:t xml:space="preserve"> is for; for example: design, CAD, </w:t>
+      </w:r>
+      <w:proofErr w:type="spellStart"/>
+      <w:r>
+        <w:rPr>
+          <w:sz w:val="28"/>
+          <w:szCs w:val="28"/>
+        </w:rPr>
+        <w:t>gripDesign</w:t>
+      </w:r>
+      <w:proofErr w:type="spellEnd"/>
+      <w:r>
+        <w:rPr>
+          <w:sz w:val="28"/>
+          <w:szCs w:val="28"/>
+        </w:rPr>
+        <w:t xml:space="preserve">, </w:t>
+      </w:r>
+      <w:proofErr w:type="spellStart"/>
+      <w:r>
+        <w:rPr>
+          <w:sz w:val="28"/>
+          <w:szCs w:val="28"/>
+        </w:rPr>
+        <w:t>jointDesign</w:t>
+      </w:r>
+      <w:proofErr w:type="spellEnd"/>
+      <w:r>
+        <w:rPr>
+          <w:sz w:val="28"/>
+          <w:szCs w:val="28"/>
+        </w:rPr>
+        <w:t xml:space="preserve">, </w:t>
+      </w:r>
+      <w:proofErr w:type="spellStart"/>
+      <w:r>
+        <w:rPr>
+          <w:sz w:val="28"/>
+          <w:szCs w:val="28"/>
+        </w:rPr>
+        <w:t>powerBoard</w:t>
+      </w:r>
+      <w:proofErr w:type="spellEnd"/>
+      <w:r>
+        <w:rPr>
+          <w:sz w:val="28"/>
+          <w:szCs w:val="28"/>
+        </w:rPr>
+        <w:t xml:space="preserve">, </w:t>
+      </w:r>
+      <w:proofErr w:type="spellStart"/>
+      <w:r>
+        <w:rPr>
+          <w:sz w:val="28"/>
+          <w:szCs w:val="28"/>
+        </w:rPr>
+        <w:t>inversedKinematics</w:t>
+      </w:r>
+      <w:proofErr w:type="spellEnd"/>
+      <w:r>
+        <w:rPr>
+          <w:sz w:val="28"/>
+          <w:szCs w:val="28"/>
+        </w:rPr>
+        <w:t>,</w:t>
+      </w:r>
+      <w:r>
+        <w:rPr>
+          <w:sz w:val="28"/>
+          <w:szCs w:val="28"/>
+        </w:rPr>
+        <w:t xml:space="preserve"> issue17,</w:t>
+      </w:r>
+      <w:r>
+        <w:rPr>
+          <w:sz w:val="28"/>
+          <w:szCs w:val="28"/>
+        </w:rPr>
+        <w:t xml:space="preserve"> etc.</w:t>
+      </w:r>
+    </w:p>
+    <w:p>
+      <w:pPr>
+        <w:pStyle w:val="ListParagraph"/>
+        <w:numPr>
+          <w:ilvl w:val="2"/>
+          <w:numId w:val="2"/>
+        </w:numPr>
+        <w:rPr>
+          <w:sz w:val="28"/>
+          <w:szCs w:val="28"/>
+        </w:rPr>
+      </w:pPr>
+      <w:r>
+        <w:rPr>
+          <w:sz w:val="28"/>
+          <w:szCs w:val="28"/>
+        </w:rPr>
+        <w:t xml:space="preserve">Follow with the first one letter of first name capitalized and complete last name; for example: </w:t>
+      </w:r>
+      <w:proofErr w:type="spellStart"/>
+      <w:r>
+        <w:rPr>
+          <w:sz w:val="28"/>
+          <w:szCs w:val="28"/>
+        </w:rPr>
+        <w:t>JChung</w:t>
+      </w:r>
+      <w:proofErr w:type="spellEnd"/>
+    </w:p>
+    <w:p>
+      <w:pPr>
+        <w:pStyle w:val="ListParagraph"/>
+        <w:numPr>
+          <w:ilvl w:val="2"/>
+          <w:numId w:val="2"/>
+        </w:numPr>
+        <w:rPr>
+          <w:sz w:val="28"/>
+          <w:szCs w:val="28"/>
+        </w:rPr>
+      </w:pPr>
+      <w:r>
+        <w:rPr>
+          <w:sz w:val="28"/>
+          <w:szCs w:val="28"/>
+        </w:rPr>
+        <w:t>Follow with a tag:</w:t>
+      </w:r>
+    </w:p>
+    <w:p>
+      <w:pPr>
+        <w:pStyle w:val="ListParagraph"/>
+        <w:numPr>
+          <w:ilvl w:val="3"/>
+          <w:numId w:val="2"/>
+        </w:numPr>
+        <w:rPr>
+          <w:sz w:val="28"/>
+          <w:szCs w:val="28"/>
+        </w:rPr>
+      </w:pPr>
+      <w:proofErr w:type="spellStart"/>
+      <w:r>
+        <w:rPr>
+          <w:sz w:val="28"/>
+          <w:szCs w:val="28"/>
+        </w:rPr>
+        <w:t>hdw</w:t>
+      </w:r>
+      <w:proofErr w:type="spellEnd"/>
+      <w:r>
+        <w:rPr>
+          <w:sz w:val="28"/>
+          <w:szCs w:val="28"/>
+        </w:rPr>
+        <w:t xml:space="preserve"> </w:t>
+      </w:r>
+      <w:r>
+        <w:rPr>
+          <w:sz w:val="28"/>
+          <w:szCs w:val="28"/>
+        </w:rPr>
+        <w:t>-</w:t>
+      </w:r>
+      <w:r>
+        <w:rPr>
+          <w:sz w:val="28"/>
+          <w:szCs w:val="28"/>
+        </w:rPr>
+        <w:t xml:space="preserve"> hardware</w:t>
+      </w:r>
+    </w:p>
+    <w:p>
+      <w:pPr>
+        <w:pStyle w:val="ListParagraph"/>
+        <w:numPr>
+          <w:ilvl w:val="3"/>
+          <w:numId w:val="2"/>
+        </w:numPr>
+        <w:rPr>
+          <w:sz w:val="28"/>
+          <w:szCs w:val="28"/>
+        </w:rPr>
+      </w:pPr>
+      <w:r>
+        <w:rPr>
+          <w:sz w:val="28"/>
+          <w:szCs w:val="28"/>
+        </w:rPr>
+        <w:t>sim – simulation</w:t>
+      </w:r>
+    </w:p>
+    <w:p>
+      <w:pPr>
+        <w:pStyle w:val="ListParagraph"/>
+        <w:numPr>
+          <w:ilvl w:val="3"/>
+          <w:numId w:val="2"/>
+        </w:numPr>
+        <w:rPr>
+          <w:sz w:val="28"/>
+          <w:szCs w:val="28"/>
+        </w:rPr>
+      </w:pPr>
+      <w:r>
+        <w:rPr>
+          <w:sz w:val="28"/>
+          <w:szCs w:val="28"/>
+        </w:rPr>
+        <w:t xml:space="preserve">feat - feature </w:t>
+      </w:r>
+    </w:p>
+    <w:p>
+      <w:pPr>
+        <w:pStyle w:val="ListParagraph"/>
+        <w:numPr>
+          <w:ilvl w:val="3"/>
+          <w:numId w:val="2"/>
+        </w:numPr>
+        <w:rPr>
+          <w:sz w:val="28"/>
+          <w:szCs w:val="28"/>
+        </w:rPr>
+      </w:pPr>
+      <w:r>
+        <w:rPr>
+          <w:sz w:val="28"/>
+          <w:szCs w:val="28"/>
+        </w:rPr>
+        <w:t>bug</w:t>
+      </w:r>
+      <w:r>
+        <w:rPr>
+          <w:sz w:val="28"/>
+          <w:szCs w:val="28"/>
+        </w:rPr>
+        <w:t xml:space="preserve"> </w:t>
+      </w:r>
+    </w:p>
+    <w:p>
+      <w:pPr>
+        <w:pStyle w:val="ListParagraph"/>
+        <w:numPr>
+          <w:ilvl w:val="3"/>
+          <w:numId w:val="2"/>
+        </w:numPr>
+        <w:rPr>
+          <w:sz w:val="28"/>
+          <w:szCs w:val="28"/>
+        </w:rPr>
+      </w:pPr>
+      <w:r>
+        <w:rPr>
+          <w:sz w:val="28"/>
+          <w:szCs w:val="28"/>
+        </w:rPr>
+        <w:t xml:space="preserve">doc </w:t>
+      </w:r>
+      <w:r>
+        <w:rPr>
+          <w:sz w:val="28"/>
+          <w:szCs w:val="28"/>
+        </w:rPr>
+        <w:t>–</w:t>
+      </w:r>
+      <w:r>
+        <w:rPr>
+          <w:sz w:val="28"/>
+          <w:szCs w:val="28"/>
+        </w:rPr>
+        <w:t xml:space="preserve"> document</w:t>
+      </w:r>
+    </w:p>
+    <w:p>
+      <w:pPr>
+        <w:pStyle w:val="ListParagraph"/>
+        <w:numPr>
+          <w:ilvl w:val="3"/>
+          <w:numId w:val="2"/>
+        </w:numPr>
+        <w:rPr>
+          <w:sz w:val="28"/>
+          <w:szCs w:val="28"/>
+        </w:rPr>
+      </w:pPr>
+      <w:r>
+        <w:rPr>
+          <w:sz w:val="28"/>
+          <w:szCs w:val="28"/>
+        </w:rPr>
+        <w:t>what would be a good tag for software?</w:t>
+      </w:r>
+    </w:p>
+    <w:p>
+      <w:pPr>
+        <w:pStyle w:val="ListParagraph"/>
+        <w:numPr>
+          <w:ilvl w:val="2"/>
+          <w:numId w:val="2"/>
+        </w:numPr>
+        <w:rPr>
+          <w:sz w:val="28"/>
+          <w:szCs w:val="28"/>
+        </w:rPr>
+      </w:pPr>
+      <w:r>
+        <w:rPr>
+          <w:sz w:val="28"/>
+          <w:szCs w:val="28"/>
+        </w:rPr>
+        <w:t>For example:</w:t>
+      </w:r>
+    </w:p>
+    <w:p>
+      <w:pPr>
+        <w:pStyle w:val="ListParagraph"/>
+        <w:numPr>
+          <w:ilvl w:val="3"/>
+          <w:numId w:val="2"/>
+        </w:numPr>
+        <w:rPr>
+          <w:sz w:val="28"/>
+          <w:szCs w:val="28"/>
+        </w:rPr>
+      </w:pPr>
+      <w:r>
+        <w:rPr>
+          <w:sz w:val="28"/>
+          <w:szCs w:val="28"/>
+        </w:rPr>
+        <w:t xml:space="preserve">Branch to work on the base: </w:t>
+      </w:r>
+      <w:proofErr w:type="spellStart"/>
+      <w:r>
+        <w:rPr>
+          <w:sz w:val="28"/>
+          <w:szCs w:val="28"/>
+        </w:rPr>
+        <w:t>baseDesign-JChung-hdw</w:t>
+      </w:r>
+      <w:proofErr w:type="spellEnd"/>
+    </w:p>
+    <w:p>
+      <w:pPr>
+        <w:pStyle w:val="ListParagraph"/>
+        <w:numPr>
+          <w:ilvl w:val="3"/>
+          <w:numId w:val="2"/>
+        </w:numPr>
+        <w:rPr>
+          <w:sz w:val="28"/>
+          <w:szCs w:val="28"/>
+        </w:rPr>
+      </w:pPr>
+      <w:r>
+        <w:rPr>
+          <w:sz w:val="28"/>
+          <w:szCs w:val="28"/>
+        </w:rPr>
+        <w:t>Branch to fix the joint mounting mecha</w:t>
       </w:r>
       <w:bookmarkStart w:id="0" w:name="_GoBack"/>
       <w:bookmarkEnd w:id="0"/>
-    </w:p>
-    <w:p>
-      <w:pPr>
-        <w:pStyle w:val="ListParagraph"/>
-        <w:numPr>
-          <w:ilvl w:val="0"/>
-          <w:numId w:val="2"/>
-        </w:numPr>
-        <w:rPr>
-          <w:sz w:val="28"/>
-          <w:szCs w:val="28"/>
-        </w:rPr>
-      </w:pPr>
-      <w:r>
-        <w:rPr>
-          <w:sz w:val="28"/>
-          <w:szCs w:val="28"/>
-        </w:rPr>
-        <w:t>Github</w:t>
-      </w:r>
-      <w:r>
-        <w:rPr>
-          <w:sz w:val="28"/>
-          <w:szCs w:val="28"/>
-        </w:rPr>
-        <w:t xml:space="preserve"> tutorial:</w:t>
-      </w:r>
-    </w:p>
-    <w:p>
-      <w:pPr>
-        <w:pStyle w:val="ListParagraph"/>
-        <w:numPr>
-          <w:ilvl w:val="1"/>
-          <w:numId w:val="2"/>
-        </w:numPr>
-        <w:rPr>
-          <w:b/>
-          <w:bCs/>
-          <w:sz w:val="28"/>
-          <w:szCs w:val="28"/>
-        </w:rPr>
-      </w:pPr>
-      <w:r>
-        <w:rPr>
-          <w:sz w:val="28"/>
-          <w:szCs w:val="28"/>
-        </w:rPr>
-        <w:t xml:space="preserve">Create Github account, and </w:t>
-      </w:r>
-      <w:r>
-        <w:rPr>
-          <w:b/>
-          <w:bCs/>
-          <w:sz w:val="28"/>
-          <w:szCs w:val="28"/>
-        </w:rPr>
-        <w:t>change display name to your name so we know who the hell you are.</w:t>
-      </w:r>
-    </w:p>
-    <w:p>
-      <w:pPr>
-        <w:pStyle w:val="ListParagraph"/>
-        <w:numPr>
-          <w:ilvl w:val="1"/>
-          <w:numId w:val="2"/>
-        </w:numPr>
-        <w:rPr>
-          <w:sz w:val="28"/>
-          <w:szCs w:val="28"/>
-        </w:rPr>
-      </w:pPr>
-      <w:r>
-        <w:rPr>
-          <w:sz w:val="28"/>
-          <w:szCs w:val="28"/>
-        </w:rPr>
-        <w:t>Explain the concept of Github. Local and the cloud</w:t>
-      </w:r>
-    </w:p>
-    <w:p>
-      <w:pPr>
-        <w:pStyle w:val="ListParagraph"/>
-        <w:numPr>
-          <w:ilvl w:val="2"/>
-          <w:numId w:val="2"/>
-        </w:numPr>
-        <w:rPr>
-          <w:sz w:val="28"/>
-          <w:szCs w:val="28"/>
-        </w:rPr>
-      </w:pPr>
-      <w:r>
-        <w:rPr>
-          <w:sz w:val="28"/>
-          <w:szCs w:val="28"/>
-        </w:rPr>
-        <w:t>Commit</w:t>
-      </w:r>
-    </w:p>
-    <w:p>
-      <w:pPr>
-        <w:pStyle w:val="ListParagraph"/>
-        <w:numPr>
-          <w:ilvl w:val="2"/>
-          <w:numId w:val="2"/>
-        </w:numPr>
-        <w:rPr>
-          <w:sz w:val="28"/>
-          <w:szCs w:val="28"/>
-        </w:rPr>
-      </w:pPr>
-      <w:r>
-        <w:rPr>
-          <w:sz w:val="28"/>
-          <w:szCs w:val="28"/>
-        </w:rPr>
-        <w:t>Pull</w:t>
-      </w:r>
-    </w:p>
-    <w:p>
-      <w:pPr>
-        <w:pStyle w:val="ListParagraph"/>
-        <w:numPr>
-          <w:ilvl w:val="2"/>
-          <w:numId w:val="2"/>
-        </w:numPr>
-        <w:rPr>
-          <w:sz w:val="28"/>
-          <w:szCs w:val="28"/>
-        </w:rPr>
-      </w:pPr>
-      <w:r>
-        <w:rPr>
-          <w:sz w:val="28"/>
-          <w:szCs w:val="28"/>
-        </w:rPr>
-        <w:t>Push</w:t>
-      </w:r>
-    </w:p>
-    <w:p>
-      <w:pPr>
-        <w:pStyle w:val="ListParagraph"/>
-        <w:numPr>
-          <w:ilvl w:val="2"/>
-          <w:numId w:val="2"/>
-        </w:numPr>
-        <w:rPr>
-          <w:sz w:val="28"/>
-          <w:szCs w:val="28"/>
-        </w:rPr>
-      </w:pPr>
-    </w:p>
-    <w:p>
-      <w:pPr>
-        <w:pStyle w:val="ListParagraph"/>
-        <w:numPr>
-          <w:ilvl w:val="1"/>
-          <w:numId w:val="2"/>
-        </w:numPr>
-        <w:rPr>
-          <w:sz w:val="28"/>
-          <w:szCs w:val="28"/>
-        </w:rPr>
-      </w:pPr>
-      <w:r>
-        <w:rPr>
-          <w:sz w:val="28"/>
-          <w:szCs w:val="28"/>
-        </w:rPr>
-        <w:t>Branches: the master branch</w:t>
-      </w:r>
-    </w:p>
-    <w:p>
-      <w:pPr>
-        <w:pStyle w:val="ListParagraph"/>
-        <w:numPr>
-          <w:ilvl w:val="1"/>
-          <w:numId w:val="2"/>
-        </w:numPr>
-        <w:rPr>
-          <w:sz w:val="28"/>
-          <w:szCs w:val="28"/>
-        </w:rPr>
-      </w:pPr>
-      <w:r>
-        <w:rPr>
-          <w:sz w:val="28"/>
-          <w:szCs w:val="28"/>
-        </w:rPr>
-        <w:t>Issues</w:t>
-      </w:r>
-    </w:p>
-    <w:p>
-      <w:pPr>
-        <w:pStyle w:val="ListParagraph"/>
-        <w:numPr>
-          <w:ilvl w:val="1"/>
-          <w:numId w:val="2"/>
-        </w:numPr>
-        <w:rPr>
-          <w:sz w:val="28"/>
-          <w:szCs w:val="28"/>
-        </w:rPr>
-      </w:pPr>
-      <w:r>
-        <w:rPr>
-          <w:sz w:val="28"/>
-          <w:szCs w:val="28"/>
-        </w:rPr>
-        <w:t>Milestones</w:t>
-      </w:r>
-    </w:p>
-    <w:p>
-      <w:pPr>
-        <w:pStyle w:val="ListParagraph"/>
-        <w:numPr>
-          <w:ilvl w:val="1"/>
-          <w:numId w:val="2"/>
-        </w:numPr>
-        <w:rPr>
-          <w:sz w:val="28"/>
-          <w:szCs w:val="28"/>
-        </w:rPr>
-      </w:pPr>
-      <w:r>
-        <w:rPr>
-          <w:sz w:val="28"/>
-          <w:szCs w:val="28"/>
-        </w:rPr>
-        <w:t>Pull Requests</w:t>
-      </w:r>
-    </w:p>
-    <w:p>
-      <w:pPr>
-        <w:pStyle w:val="ListParagraph"/>
-        <w:numPr>
-          <w:ilvl w:val="1"/>
-          <w:numId w:val="2"/>
-        </w:numPr>
-        <w:rPr>
-          <w:sz w:val="28"/>
-          <w:szCs w:val="28"/>
-        </w:rPr>
-      </w:pPr>
-      <w:r>
-        <w:rPr>
-          <w:sz w:val="28"/>
-          <w:szCs w:val="28"/>
-        </w:rPr>
-        <w:t>Projects</w:t>
-      </w:r>
-    </w:p>
-    <w:p>
-      <w:pPr>
-        <w:pStyle w:val="ListParagraph"/>
-        <w:numPr>
-          <w:ilvl w:val="0"/>
-          <w:numId w:val="2"/>
-        </w:numPr>
-        <w:rPr>
-          <w:sz w:val="28"/>
-          <w:szCs w:val="28"/>
-        </w:rPr>
-      </w:pPr>
-      <w:r>
-        <w:rPr>
-          <w:sz w:val="28"/>
-          <w:szCs w:val="28"/>
-        </w:rPr>
-        <w:t>Github standard:</w:t>
-      </w:r>
-      <w:r>
-        <w:rPr>
-          <w:sz w:val="28"/>
-          <w:szCs w:val="28"/>
-        </w:rPr>
-        <w:t xml:space="preserve"> </w:t>
-      </w:r>
-      <w:r>
-        <w:rPr>
-          <w:b/>
-          <w:bCs/>
-          <w:sz w:val="28"/>
-          <w:szCs w:val="28"/>
-        </w:rPr>
-        <w:t>(coders please give advises if something is not right)</w:t>
-      </w:r>
-    </w:p>
-    <w:p>
-      <w:pPr>
-        <w:pStyle w:val="ListParagraph"/>
-        <w:numPr>
-          <w:ilvl w:val="1"/>
-          <w:numId w:val="2"/>
-        </w:numPr>
-        <w:rPr>
-          <w:sz w:val="28"/>
-          <w:szCs w:val="28"/>
-        </w:rPr>
-      </w:pPr>
-      <w:r>
-        <w:rPr>
-          <w:sz w:val="28"/>
-          <w:szCs w:val="28"/>
-        </w:rPr>
-        <w:lastRenderedPageBreak/>
-        <w:t>Create a branch when you need to work on anything for the project. Do not mess with the master branch</w:t>
-      </w:r>
-    </w:p>
-    <w:p>
-      <w:pPr>
-        <w:pStyle w:val="ListParagraph"/>
-        <w:numPr>
-          <w:ilvl w:val="1"/>
-          <w:numId w:val="2"/>
-        </w:numPr>
-        <w:rPr>
-          <w:sz w:val="28"/>
-          <w:szCs w:val="28"/>
-        </w:rPr>
-      </w:pPr>
-      <w:r>
-        <w:rPr>
-          <w:sz w:val="28"/>
-          <w:szCs w:val="28"/>
-        </w:rPr>
-        <w:t xml:space="preserve">Branch name: </w:t>
-      </w:r>
-    </w:p>
-    <w:p>
-      <w:pPr>
-        <w:pStyle w:val="ListParagraph"/>
-        <w:numPr>
-          <w:ilvl w:val="2"/>
-          <w:numId w:val="2"/>
-        </w:numPr>
-        <w:rPr>
-          <w:sz w:val="28"/>
-          <w:szCs w:val="28"/>
-        </w:rPr>
-      </w:pPr>
-      <w:r>
-        <w:rPr>
-          <w:sz w:val="28"/>
-          <w:szCs w:val="28"/>
-        </w:rPr>
-        <w:t>use camelCase</w:t>
-      </w:r>
-    </w:p>
-    <w:p>
-      <w:pPr>
-        <w:pStyle w:val="ListParagraph"/>
-        <w:numPr>
-          <w:ilvl w:val="2"/>
-          <w:numId w:val="2"/>
-        </w:numPr>
-        <w:rPr>
-          <w:sz w:val="28"/>
-          <w:szCs w:val="28"/>
-        </w:rPr>
-      </w:pPr>
-      <w:r>
-        <w:rPr>
-          <w:sz w:val="28"/>
-          <w:szCs w:val="28"/>
-        </w:rPr>
-        <w:t>1 -2 words description of what is the is for; for example: design, CAD, gripDesign, jointDesign, powerBoard, inversedKinematics,</w:t>
-      </w:r>
-      <w:r>
-        <w:rPr>
-          <w:sz w:val="28"/>
-          <w:szCs w:val="28"/>
-        </w:rPr>
-        <w:t xml:space="preserve"> issue17,</w:t>
-      </w:r>
-      <w:r>
-        <w:rPr>
-          <w:sz w:val="28"/>
-          <w:szCs w:val="28"/>
-        </w:rPr>
-        <w:t xml:space="preserve"> etc.</w:t>
-      </w:r>
-    </w:p>
-    <w:p>
-      <w:pPr>
-        <w:pStyle w:val="ListParagraph"/>
-        <w:numPr>
-          <w:ilvl w:val="2"/>
-          <w:numId w:val="2"/>
-        </w:numPr>
-        <w:rPr>
-          <w:sz w:val="28"/>
-          <w:szCs w:val="28"/>
-        </w:rPr>
-      </w:pPr>
-      <w:r>
-        <w:rPr>
-          <w:sz w:val="28"/>
-          <w:szCs w:val="28"/>
-        </w:rPr>
-        <w:t>Follow with the first one letter of first name capitalized and complete last name; for example: JChung</w:t>
-      </w:r>
-    </w:p>
-    <w:p>
-      <w:pPr>
-        <w:pStyle w:val="ListParagraph"/>
-        <w:numPr>
-          <w:ilvl w:val="2"/>
-          <w:numId w:val="2"/>
-        </w:numPr>
-        <w:rPr>
-          <w:sz w:val="28"/>
-          <w:szCs w:val="28"/>
-        </w:rPr>
-      </w:pPr>
-      <w:r>
-        <w:rPr>
-          <w:sz w:val="28"/>
-          <w:szCs w:val="28"/>
-        </w:rPr>
-        <w:t>Follow with a tag:</w:t>
+      <w:r>
+        <w:rPr>
+          <w:sz w:val="28"/>
+          <w:szCs w:val="28"/>
+        </w:rPr>
+        <w:t>nism: joint-</w:t>
+      </w:r>
+      <w:proofErr w:type="spellStart"/>
+      <w:r>
+        <w:rPr>
+          <w:sz w:val="28"/>
+          <w:szCs w:val="28"/>
+        </w:rPr>
+        <w:t>LJohn</w:t>
+      </w:r>
+      <w:proofErr w:type="spellEnd"/>
+      <w:r>
+        <w:rPr>
+          <w:sz w:val="28"/>
+          <w:szCs w:val="28"/>
+        </w:rPr>
+        <w:t>-bug</w:t>
       </w:r>
     </w:p>
     <w:p>
@@ -742,142 +1144,23 @@
           <w:sz w:val="28"/>
           <w:szCs w:val="28"/>
         </w:rPr>
-        <w:t xml:space="preserve">hdw </w:t>
-      </w:r>
-      <w:r>
-        <w:rPr>
-          <w:sz w:val="28"/>
-          <w:szCs w:val="28"/>
-        </w:rPr>
-        <w:t>-</w:t>
-      </w:r>
-      <w:r>
-        <w:rPr>
-          <w:sz w:val="28"/>
-          <w:szCs w:val="28"/>
-        </w:rPr>
-        <w:t xml:space="preserve"> hardware</w:t>
-      </w:r>
-    </w:p>
-    <w:p>
-      <w:pPr>
-        <w:pStyle w:val="ListParagraph"/>
-        <w:numPr>
-          <w:ilvl w:val="3"/>
-          <w:numId w:val="2"/>
-        </w:numPr>
-        <w:rPr>
-          <w:sz w:val="28"/>
-          <w:szCs w:val="28"/>
-        </w:rPr>
-      </w:pPr>
-      <w:r>
-        <w:rPr>
-          <w:sz w:val="28"/>
-          <w:szCs w:val="28"/>
-        </w:rPr>
-        <w:t>sim – simulation</w:t>
-      </w:r>
-    </w:p>
-    <w:p>
-      <w:pPr>
-        <w:pStyle w:val="ListParagraph"/>
-        <w:numPr>
-          <w:ilvl w:val="3"/>
-          <w:numId w:val="2"/>
-        </w:numPr>
-        <w:rPr>
-          <w:sz w:val="28"/>
-          <w:szCs w:val="28"/>
-        </w:rPr>
-      </w:pPr>
-      <w:r>
-        <w:rPr>
-          <w:sz w:val="28"/>
-          <w:szCs w:val="28"/>
-        </w:rPr>
-        <w:t xml:space="preserve">feat - feature </w:t>
-      </w:r>
-    </w:p>
-    <w:p>
-      <w:pPr>
-        <w:pStyle w:val="ListParagraph"/>
-        <w:numPr>
-          <w:ilvl w:val="3"/>
-          <w:numId w:val="2"/>
-        </w:numPr>
-        <w:rPr>
-          <w:sz w:val="28"/>
-          <w:szCs w:val="28"/>
-        </w:rPr>
-      </w:pPr>
-      <w:r>
-        <w:rPr>
-          <w:sz w:val="28"/>
-          <w:szCs w:val="28"/>
-        </w:rPr>
-        <w:t>bug</w:t>
-      </w:r>
-      <w:r>
-        <w:rPr>
-          <w:sz w:val="28"/>
-          <w:szCs w:val="28"/>
-        </w:rPr>
-        <w:t xml:space="preserve"> </w:t>
-      </w:r>
-    </w:p>
-    <w:p>
-      <w:pPr>
-        <w:pStyle w:val="ListParagraph"/>
-        <w:numPr>
-          <w:ilvl w:val="3"/>
-          <w:numId w:val="2"/>
-        </w:numPr>
-        <w:rPr>
-          <w:sz w:val="28"/>
-          <w:szCs w:val="28"/>
-        </w:rPr>
-      </w:pPr>
-      <w:r>
-        <w:rPr>
-          <w:sz w:val="28"/>
-          <w:szCs w:val="28"/>
-        </w:rPr>
-        <w:t xml:space="preserve">doc </w:t>
-      </w:r>
-      <w:r>
-        <w:rPr>
-          <w:sz w:val="28"/>
-          <w:szCs w:val="28"/>
-        </w:rPr>
-        <w:t>–</w:t>
-      </w:r>
-      <w:r>
-        <w:rPr>
-          <w:sz w:val="28"/>
-          <w:szCs w:val="28"/>
-        </w:rPr>
-        <w:t xml:space="preserve"> document</w:t>
-      </w:r>
-    </w:p>
-    <w:p>
-      <w:pPr>
-        <w:pStyle w:val="ListParagraph"/>
-        <w:numPr>
-          <w:ilvl w:val="3"/>
-          <w:numId w:val="2"/>
-        </w:numPr>
-        <w:rPr>
-          <w:sz w:val="28"/>
-          <w:szCs w:val="28"/>
-        </w:rPr>
-      </w:pPr>
-      <w:r>
-        <w:rPr>
-          <w:sz w:val="28"/>
-          <w:szCs w:val="28"/>
-        </w:rPr>
-        <w:t>what would be a good tag for software?</w:t>
+        <w:t>Branch for simulating the motion of the grip: grip-</w:t>
+      </w:r>
+      <w:proofErr w:type="spellStart"/>
+      <w:r>
+        <w:rPr>
+          <w:sz w:val="28"/>
+          <w:szCs w:val="28"/>
+        </w:rPr>
+        <w:t>VRuchin</w:t>
+      </w:r>
+      <w:proofErr w:type="spellEnd"/>
+      <w:r>
+        <w:rPr>
+          <w:sz w:val="28"/>
+          <w:szCs w:val="28"/>
+        </w:rPr>
+        <w:t>-sim</w:t>
       </w:r>
     </w:p>
     <w:p>

</xml_diff>

<commit_message>
Revert "Revert "Merge branch 'master' of https://github.com/pdx-robotics/Robot-Arm""
This reverts commit 7b802af667b4e002f2cda44f6eb5b8eef7c5534a.
</commit_message>
<xml_diff>
--- a/meeting_notes/Thur_10_10_2019.docx
+++ b/meeting_notes/Thur_10_10_2019.docx
@@ -108,23 +108,7 @@
           <w:sz w:val="28"/>
           <w:szCs w:val="28"/>
         </w:rPr>
-        <w:t xml:space="preserve">Goals for today </w:t>
-      </w:r>
-      <w:proofErr w:type="gramStart"/>
-      <w:r>
-        <w:rPr>
-          <w:sz w:val="28"/>
-          <w:szCs w:val="28"/>
-        </w:rPr>
-        <w:t>meeting:</w:t>
-      </w:r>
-      <w:proofErr w:type="gramEnd"/>
-      <w:r>
-        <w:rPr>
-          <w:sz w:val="28"/>
-          <w:szCs w:val="28"/>
-        </w:rPr>
-        <w:t xml:space="preserve"> </w:t>
+        <w:t xml:space="preserve">Goals for today meeting: </w:t>
       </w:r>
       <w:r>
         <w:rPr>
@@ -138,9 +122,199 @@
           <w:sz w:val="28"/>
           <w:szCs w:val="28"/>
         </w:rPr>
-        <w:t xml:space="preserve">revise deadlines, report on progress, </w:t>
-      </w:r>
-      <w:proofErr w:type="spellStart"/>
+        <w:t>revise deadlines</w:t>
+      </w:r>
+      <w:r>
+        <w:rPr>
+          <w:sz w:val="28"/>
+          <w:szCs w:val="28"/>
+        </w:rPr>
+        <w:t>, rescheduling</w:t>
+      </w:r>
+      <w:r>
+        <w:rPr>
+          <w:sz w:val="28"/>
+          <w:szCs w:val="28"/>
+        </w:rPr>
+        <w:t>, report on progress, Github and Github standards.</w:t>
+      </w:r>
+    </w:p>
+    <w:p>
+      <w:pPr>
+        <w:rPr>
+          <w:sz w:val="28"/>
+          <w:szCs w:val="28"/>
+        </w:rPr>
+      </w:pPr>
+      <w:r>
+        <w:rPr>
+          <w:sz w:val="28"/>
+          <w:szCs w:val="28"/>
+        </w:rPr>
+        <w:t>Agenda:</w:t>
+      </w:r>
+    </w:p>
+    <w:p>
+      <w:pPr>
+        <w:pStyle w:val="ListParagraph"/>
+        <w:numPr>
+          <w:ilvl w:val="0"/>
+          <w:numId w:val="2"/>
+        </w:numPr>
+        <w:rPr>
+          <w:sz w:val="28"/>
+          <w:szCs w:val="28"/>
+        </w:rPr>
+      </w:pPr>
+      <w:r>
+        <w:rPr>
+          <w:sz w:val="28"/>
+          <w:szCs w:val="28"/>
+        </w:rPr>
+        <w:t>We might be able to get a technical advisor from the Agile Robotics Lab. Probably will be a grad student who will be helping us with the project.</w:t>
+      </w:r>
+    </w:p>
+    <w:p>
+      <w:pPr>
+        <w:pStyle w:val="ListParagraph"/>
+        <w:numPr>
+          <w:ilvl w:val="0"/>
+          <w:numId w:val="2"/>
+        </w:numPr>
+        <w:rPr>
+          <w:sz w:val="28"/>
+          <w:szCs w:val="28"/>
+        </w:rPr>
+      </w:pPr>
+      <w:r>
+        <w:rPr>
+          <w:sz w:val="28"/>
+          <w:szCs w:val="28"/>
+        </w:rPr>
+        <w:t>Report on progress</w:t>
+      </w:r>
+      <w:r>
+        <w:rPr>
+          <w:sz w:val="28"/>
+          <w:szCs w:val="28"/>
+        </w:rPr>
+        <w:t xml:space="preserve"> of the CAD design</w:t>
+      </w:r>
+    </w:p>
+    <w:p>
+      <w:pPr>
+        <w:pStyle w:val="ListParagraph"/>
+        <w:numPr>
+          <w:ilvl w:val="1"/>
+          <w:numId w:val="2"/>
+        </w:numPr>
+        <w:rPr>
+          <w:sz w:val="28"/>
+          <w:szCs w:val="28"/>
+        </w:rPr>
+      </w:pPr>
+      <w:r>
+        <w:rPr>
+          <w:sz w:val="28"/>
+          <w:szCs w:val="28"/>
+        </w:rPr>
+        <w:t>Johnathan</w:t>
+      </w:r>
+    </w:p>
+    <w:p>
+      <w:pPr>
+        <w:pStyle w:val="ListParagraph"/>
+        <w:numPr>
+          <w:ilvl w:val="1"/>
+          <w:numId w:val="2"/>
+        </w:numPr>
+        <w:rPr>
+          <w:sz w:val="28"/>
+          <w:szCs w:val="28"/>
+        </w:rPr>
+      </w:pPr>
+      <w:r>
+        <w:rPr>
+          <w:sz w:val="28"/>
+          <w:szCs w:val="28"/>
+        </w:rPr>
+        <w:t>Vladi</w:t>
+      </w:r>
+    </w:p>
+    <w:p>
+      <w:pPr>
+        <w:pStyle w:val="ListParagraph"/>
+        <w:numPr>
+          <w:ilvl w:val="1"/>
+          <w:numId w:val="2"/>
+        </w:numPr>
+        <w:rPr>
+          <w:sz w:val="28"/>
+          <w:szCs w:val="28"/>
+        </w:rPr>
+      </w:pPr>
+      <w:r>
+        <w:rPr>
+          <w:sz w:val="28"/>
+          <w:szCs w:val="28"/>
+        </w:rPr>
+        <w:t>John</w:t>
+      </w:r>
+    </w:p>
+    <w:p>
+      <w:pPr>
+        <w:pStyle w:val="ListParagraph"/>
+        <w:numPr>
+          <w:ilvl w:val="0"/>
+          <w:numId w:val="2"/>
+        </w:numPr>
+        <w:rPr>
+          <w:sz w:val="28"/>
+          <w:szCs w:val="28"/>
+        </w:rPr>
+      </w:pPr>
+      <w:r>
+        <w:rPr>
+          <w:sz w:val="28"/>
+          <w:szCs w:val="28"/>
+        </w:rPr>
+        <w:t>Revise deadlines -&gt; Does any of the deadlines need to be changed?</w:t>
+      </w:r>
+    </w:p>
+    <w:p>
+      <w:pPr>
+        <w:pStyle w:val="ListParagraph"/>
+        <w:numPr>
+          <w:ilvl w:val="0"/>
+          <w:numId w:val="2"/>
+        </w:numPr>
+        <w:rPr>
+          <w:sz w:val="28"/>
+          <w:szCs w:val="28"/>
+        </w:rPr>
+      </w:pPr>
+      <w:r>
+        <w:rPr>
+          <w:sz w:val="28"/>
+          <w:szCs w:val="28"/>
+        </w:rPr>
+        <w:t>Re-scheduling for the hours to work on the project.</w:t>
+      </w:r>
+      <w:bookmarkStart w:id="0" w:name="_GoBack"/>
+      <w:bookmarkEnd w:id="0"/>
+    </w:p>
+    <w:p>
+      <w:pPr>
+        <w:pStyle w:val="ListParagraph"/>
+        <w:numPr>
+          <w:ilvl w:val="0"/>
+          <w:numId w:val="2"/>
+        </w:numPr>
+        <w:rPr>
+          <w:sz w:val="28"/>
+          <w:szCs w:val="28"/>
+        </w:rPr>
+      </w:pPr>
       <w:r>
         <w:rPr>
           <w:sz w:val="28"/>
@@ -148,196 +322,6 @@
         </w:rPr>
         <w:t>Github</w:t>
       </w:r>
-      <w:proofErr w:type="spellEnd"/>
-      <w:r>
-        <w:rPr>
-          <w:sz w:val="28"/>
-          <w:szCs w:val="28"/>
-        </w:rPr>
-        <w:t xml:space="preserve"> and </w:t>
-      </w:r>
-      <w:proofErr w:type="spellStart"/>
-      <w:r>
-        <w:rPr>
-          <w:sz w:val="28"/>
-          <w:szCs w:val="28"/>
-        </w:rPr>
-        <w:t>Github</w:t>
-      </w:r>
-      <w:proofErr w:type="spellEnd"/>
-      <w:r>
-        <w:rPr>
-          <w:sz w:val="28"/>
-          <w:szCs w:val="28"/>
-        </w:rPr>
-        <w:t xml:space="preserve"> standards.</w:t>
-      </w:r>
-    </w:p>
-    <w:p>
-      <w:pPr>
-        <w:rPr>
-          <w:sz w:val="28"/>
-          <w:szCs w:val="28"/>
-        </w:rPr>
-      </w:pPr>
-      <w:r>
-        <w:rPr>
-          <w:sz w:val="28"/>
-          <w:szCs w:val="28"/>
-        </w:rPr>
-        <w:t>Agenda:</w:t>
-      </w:r>
-    </w:p>
-    <w:p>
-      <w:pPr>
-        <w:pStyle w:val="ListParagraph"/>
-        <w:numPr>
-          <w:ilvl w:val="0"/>
-          <w:numId w:val="2"/>
-        </w:numPr>
-        <w:rPr>
-          <w:sz w:val="28"/>
-          <w:szCs w:val="28"/>
-        </w:rPr>
-      </w:pPr>
-      <w:r>
-        <w:rPr>
-          <w:sz w:val="28"/>
-          <w:szCs w:val="28"/>
-        </w:rPr>
-        <w:t>We might be able to get a technical advisor from the Agile Robotics Lab. Probably will be a grad student who will be helping us with the project.</w:t>
-      </w:r>
-    </w:p>
-    <w:p>
-      <w:pPr>
-        <w:pStyle w:val="ListParagraph"/>
-        <w:numPr>
-          <w:ilvl w:val="0"/>
-          <w:numId w:val="2"/>
-        </w:numPr>
-        <w:rPr>
-          <w:sz w:val="28"/>
-          <w:szCs w:val="28"/>
-        </w:rPr>
-      </w:pPr>
-      <w:r>
-        <w:rPr>
-          <w:sz w:val="28"/>
-          <w:szCs w:val="28"/>
-        </w:rPr>
-        <w:t>Report on progress</w:t>
-      </w:r>
-      <w:r>
-        <w:rPr>
-          <w:sz w:val="28"/>
-          <w:szCs w:val="28"/>
-        </w:rPr>
-        <w:t xml:space="preserve"> of the CAD design</w:t>
-      </w:r>
-    </w:p>
-    <w:p>
-      <w:pPr>
-        <w:pStyle w:val="ListParagraph"/>
-        <w:numPr>
-          <w:ilvl w:val="1"/>
-          <w:numId w:val="2"/>
-        </w:numPr>
-        <w:rPr>
-          <w:sz w:val="28"/>
-          <w:szCs w:val="28"/>
-        </w:rPr>
-      </w:pPr>
-      <w:r>
-        <w:rPr>
-          <w:sz w:val="28"/>
-          <w:szCs w:val="28"/>
-        </w:rPr>
-        <w:t>Johnathan</w:t>
-      </w:r>
-    </w:p>
-    <w:p>
-      <w:pPr>
-        <w:pStyle w:val="ListParagraph"/>
-        <w:numPr>
-          <w:ilvl w:val="1"/>
-          <w:numId w:val="2"/>
-        </w:numPr>
-        <w:rPr>
-          <w:sz w:val="28"/>
-          <w:szCs w:val="28"/>
-        </w:rPr>
-      </w:pPr>
-      <w:proofErr w:type="spellStart"/>
-      <w:r>
-        <w:rPr>
-          <w:sz w:val="28"/>
-          <w:szCs w:val="28"/>
-        </w:rPr>
-        <w:t>Vladi</w:t>
-      </w:r>
-      <w:proofErr w:type="spellEnd"/>
-    </w:p>
-    <w:p>
-      <w:pPr>
-        <w:pStyle w:val="ListParagraph"/>
-        <w:numPr>
-          <w:ilvl w:val="1"/>
-          <w:numId w:val="2"/>
-        </w:numPr>
-        <w:rPr>
-          <w:sz w:val="28"/>
-          <w:szCs w:val="28"/>
-        </w:rPr>
-      </w:pPr>
-      <w:r>
-        <w:rPr>
-          <w:sz w:val="28"/>
-          <w:szCs w:val="28"/>
-        </w:rPr>
-        <w:t>John</w:t>
-      </w:r>
-    </w:p>
-    <w:p>
-      <w:pPr>
-        <w:pStyle w:val="ListParagraph"/>
-        <w:numPr>
-          <w:ilvl w:val="0"/>
-          <w:numId w:val="2"/>
-        </w:numPr>
-        <w:rPr>
-          <w:sz w:val="28"/>
-          <w:szCs w:val="28"/>
-        </w:rPr>
-      </w:pPr>
-      <w:r>
-        <w:rPr>
-          <w:sz w:val="28"/>
-          <w:szCs w:val="28"/>
-        </w:rPr>
-        <w:t>Revise deadlines -&gt; Does any of the deadlines need to be changed?</w:t>
-      </w:r>
-    </w:p>
-    <w:p>
-      <w:pPr>
-        <w:pStyle w:val="ListParagraph"/>
-        <w:numPr>
-          <w:ilvl w:val="0"/>
-          <w:numId w:val="2"/>
-        </w:numPr>
-        <w:rPr>
-          <w:sz w:val="28"/>
-          <w:szCs w:val="28"/>
-        </w:rPr>
-      </w:pPr>
-      <w:proofErr w:type="spellStart"/>
-      <w:r>
-        <w:rPr>
-          <w:sz w:val="28"/>
-          <w:szCs w:val="28"/>
-        </w:rPr>
-        <w:t>Github</w:t>
-      </w:r>
-      <w:proofErr w:type="spellEnd"/>
       <w:r>
         <w:rPr>
           <w:sz w:val="28"/>
@@ -365,23 +349,7 @@
           <w:sz w:val="28"/>
           <w:szCs w:val="28"/>
         </w:rPr>
-        <w:t xml:space="preserve">Create </w:t>
-      </w:r>
-      <w:proofErr w:type="spellStart"/>
-      <w:r>
-        <w:rPr>
-          <w:sz w:val="28"/>
-          <w:szCs w:val="28"/>
-        </w:rPr>
-        <w:t>Github</w:t>
-      </w:r>
-      <w:proofErr w:type="spellEnd"/>
-      <w:r>
-        <w:rPr>
-          <w:sz w:val="28"/>
-          <w:szCs w:val="28"/>
-        </w:rPr>
-        <w:t xml:space="preserve"> account, and </w:t>
+        <w:t xml:space="preserve">Create Github account, and </w:t>
       </w:r>
       <w:r>
         <w:rPr>
@@ -410,23 +378,7 @@
           <w:sz w:val="28"/>
           <w:szCs w:val="28"/>
         </w:rPr>
-        <w:t xml:space="preserve">Explain the concept of </w:t>
-      </w:r>
-      <w:proofErr w:type="spellStart"/>
-      <w:r>
-        <w:rPr>
-          <w:sz w:val="28"/>
-          <w:szCs w:val="28"/>
-        </w:rPr>
-        <w:t>Github</w:t>
-      </w:r>
-      <w:proofErr w:type="spellEnd"/>
-      <w:r>
-        <w:rPr>
-          <w:sz w:val="28"/>
-          <w:szCs w:val="28"/>
-        </w:rPr>
-        <w:t>. Local and the cloud</w:t>
+        <w:t>Explain the concept of Github. Local and the cloud</w:t>
       </w:r>
     </w:p>
     <w:p>
@@ -614,21 +566,12 @@
           <w:szCs w:val="28"/>
         </w:rPr>
       </w:pPr>
-      <w:proofErr w:type="spellStart"/>
-      <w:r>
-        <w:rPr>
-          <w:sz w:val="28"/>
-          <w:szCs w:val="28"/>
-        </w:rPr>
-        <w:t>Github</w:t>
-      </w:r>
-      <w:proofErr w:type="spellEnd"/>
-      <w:r>
-        <w:rPr>
-          <w:sz w:val="28"/>
-          <w:szCs w:val="28"/>
-        </w:rPr>
-        <w:t xml:space="preserve"> standard:</w:t>
+      <w:r>
+        <w:rPr>
+          <w:sz w:val="28"/>
+          <w:szCs w:val="28"/>
+        </w:rPr>
+        <w:t>Github standard:</w:t>
       </w:r>
       <w:r>
         <w:rPr>
@@ -664,6 +607,7 @@
           <w:sz w:val="28"/>
           <w:szCs w:val="28"/>
         </w:rPr>
+        <w:lastRenderedPageBreak/>
         <w:t>Create a branch when you need to work on anything for the project. Do not mess with the master branch</w:t>
       </w:r>
     </w:p>
@@ -684,7 +628,6 @@
           <w:sz w:val="28"/>
           <w:szCs w:val="28"/>
         </w:rPr>
-        <w:lastRenderedPageBreak/>
         <w:t xml:space="preserve">Branch name: </w:t>
       </w:r>
     </w:p>
@@ -725,85 +668,7 @@
           <w:sz w:val="28"/>
           <w:szCs w:val="28"/>
         </w:rPr>
-        <w:t xml:space="preserve">1 -2 words description of what </w:t>
-      </w:r>
-      <w:r>
-        <w:rPr>
-          <w:sz w:val="28"/>
-          <w:szCs w:val="28"/>
-        </w:rPr>
-        <w:t>the branch</w:t>
-      </w:r>
-      <w:r>
-        <w:rPr>
-          <w:sz w:val="28"/>
-          <w:szCs w:val="28"/>
-        </w:rPr>
-        <w:t xml:space="preserve"> is for; for example: design, CAD, </w:t>
-      </w:r>
-      <w:proofErr w:type="spellStart"/>
-      <w:r>
-        <w:rPr>
-          <w:sz w:val="28"/>
-          <w:szCs w:val="28"/>
-        </w:rPr>
-        <w:t>gripDesign</w:t>
-      </w:r>
-      <w:proofErr w:type="spellEnd"/>
-      <w:r>
-        <w:rPr>
-          <w:sz w:val="28"/>
-          <w:szCs w:val="28"/>
-        </w:rPr>
-        <w:t xml:space="preserve">, </w:t>
-      </w:r>
-      <w:proofErr w:type="spellStart"/>
-      <w:r>
-        <w:rPr>
-          <w:sz w:val="28"/>
-          <w:szCs w:val="28"/>
-        </w:rPr>
-        <w:t>jointDesign</w:t>
-      </w:r>
-      <w:proofErr w:type="spellEnd"/>
-      <w:r>
-        <w:rPr>
-          <w:sz w:val="28"/>
-          <w:szCs w:val="28"/>
-        </w:rPr>
-        <w:t xml:space="preserve">, </w:t>
-      </w:r>
-      <w:proofErr w:type="spellStart"/>
-      <w:r>
-        <w:rPr>
-          <w:sz w:val="28"/>
-          <w:szCs w:val="28"/>
-        </w:rPr>
-        <w:t>powerBoard</w:t>
-      </w:r>
-      <w:proofErr w:type="spellEnd"/>
-      <w:r>
-        <w:rPr>
-          <w:sz w:val="28"/>
-          <w:szCs w:val="28"/>
-        </w:rPr>
-        <w:t xml:space="preserve">, </w:t>
-      </w:r>
-      <w:proofErr w:type="spellStart"/>
-      <w:r>
-        <w:rPr>
-          <w:sz w:val="28"/>
-          <w:szCs w:val="28"/>
-        </w:rPr>
-        <w:t>inversedKinematics</w:t>
-      </w:r>
-      <w:proofErr w:type="spellEnd"/>
-      <w:r>
-        <w:rPr>
-          <w:sz w:val="28"/>
-          <w:szCs w:val="28"/>
-        </w:rPr>
-        <w:t>,</w:t>
+        <w:t>1 -2 words description of what is the is for; for example: design, CAD, gripDesign, jointDesign, powerBoard, inversedKinematics,</w:t>
       </w:r>
       <w:r>
         <w:rPr>
@@ -837,17 +702,8 @@
           <w:sz w:val="28"/>
           <w:szCs w:val="28"/>
         </w:rPr>
-        <w:t xml:space="preserve">Follow with the first one letter of first name capitalized and complete last name; for example: </w:t>
-      </w:r>
-      <w:proofErr w:type="spellStart"/>
-      <w:r>
-        <w:rPr>
-          <w:sz w:val="28"/>
-          <w:szCs w:val="28"/>
-        </w:rPr>
-        <w:t>JChung</w:t>
-      </w:r>
-      <w:proofErr w:type="spellEnd"/>
+        <w:t>Follow with the first one letter of first name capitalized and complete last name; for example: JChung</w:t>
+      </w:r>
     </w:p>
     <w:p>
       <w:pPr>
@@ -881,15 +737,87 @@
           <w:szCs w:val="28"/>
         </w:rPr>
       </w:pPr>
-      <w:proofErr w:type="spellStart"/>
-      <w:r>
-        <w:rPr>
-          <w:sz w:val="28"/>
-          <w:szCs w:val="28"/>
-        </w:rPr>
-        <w:t>hdw</w:t>
-      </w:r>
-      <w:proofErr w:type="spellEnd"/>
+      <w:r>
+        <w:rPr>
+          <w:sz w:val="28"/>
+          <w:szCs w:val="28"/>
+        </w:rPr>
+        <w:t xml:space="preserve">hdw </w:t>
+      </w:r>
+      <w:r>
+        <w:rPr>
+          <w:sz w:val="28"/>
+          <w:szCs w:val="28"/>
+        </w:rPr>
+        <w:t>-</w:t>
+      </w:r>
+      <w:r>
+        <w:rPr>
+          <w:sz w:val="28"/>
+          <w:szCs w:val="28"/>
+        </w:rPr>
+        <w:t xml:space="preserve"> hardware</w:t>
+      </w:r>
+    </w:p>
+    <w:p>
+      <w:pPr>
+        <w:pStyle w:val="ListParagraph"/>
+        <w:numPr>
+          <w:ilvl w:val="3"/>
+          <w:numId w:val="2"/>
+        </w:numPr>
+        <w:rPr>
+          <w:sz w:val="28"/>
+          <w:szCs w:val="28"/>
+        </w:rPr>
+      </w:pPr>
+      <w:r>
+        <w:rPr>
+          <w:sz w:val="28"/>
+          <w:szCs w:val="28"/>
+        </w:rPr>
+        <w:t>sim – simulation</w:t>
+      </w:r>
+    </w:p>
+    <w:p>
+      <w:pPr>
+        <w:pStyle w:val="ListParagraph"/>
+        <w:numPr>
+          <w:ilvl w:val="3"/>
+          <w:numId w:val="2"/>
+        </w:numPr>
+        <w:rPr>
+          <w:sz w:val="28"/>
+          <w:szCs w:val="28"/>
+        </w:rPr>
+      </w:pPr>
+      <w:r>
+        <w:rPr>
+          <w:sz w:val="28"/>
+          <w:szCs w:val="28"/>
+        </w:rPr>
+        <w:t xml:space="preserve">feat - feature </w:t>
+      </w:r>
+    </w:p>
+    <w:p>
+      <w:pPr>
+        <w:pStyle w:val="ListParagraph"/>
+        <w:numPr>
+          <w:ilvl w:val="3"/>
+          <w:numId w:val="2"/>
+        </w:numPr>
+        <w:rPr>
+          <w:sz w:val="28"/>
+          <w:szCs w:val="28"/>
+        </w:rPr>
+      </w:pPr>
+      <w:r>
+        <w:rPr>
+          <w:sz w:val="28"/>
+          <w:szCs w:val="28"/>
+        </w:rPr>
+        <w:t>bug</w:t>
+      </w:r>
       <w:r>
         <w:rPr>
           <w:sz w:val="28"/>
@@ -897,20 +825,6 @@
         </w:rPr>
         <w:t xml:space="preserve"> </w:t>
       </w:r>
-      <w:r>
-        <w:rPr>
-          <w:sz w:val="28"/>
-          <w:szCs w:val="28"/>
-        </w:rPr>
-        <w:t>-</w:t>
-      </w:r>
-      <w:r>
-        <w:rPr>
-          <w:sz w:val="28"/>
-          <w:szCs w:val="28"/>
-        </w:rPr>
-        <w:t xml:space="preserve"> hardware</w:t>
-      </w:r>
     </w:p>
     <w:p>
       <w:pPr>
@@ -929,7 +843,21 @@
           <w:sz w:val="28"/>
           <w:szCs w:val="28"/>
         </w:rPr>
-        <w:t>sim – simulation</w:t>
+        <w:t xml:space="preserve">doc </w:t>
+      </w:r>
+      <w:r>
+        <w:rPr>
+          <w:sz w:val="28"/>
+          <w:szCs w:val="28"/>
+        </w:rPr>
+        <w:t>–</w:t>
+      </w:r>
+      <w:r>
+        <w:rPr>
+          <w:sz w:val="28"/>
+          <w:szCs w:val="28"/>
+        </w:rPr>
+        <w:t xml:space="preserve"> document</w:t>
       </w:r>
     </w:p>
     <w:p>
@@ -949,218 +877,7 @@
           <w:sz w:val="28"/>
           <w:szCs w:val="28"/>
         </w:rPr>
-        <w:t xml:space="preserve">feat - feature </w:t>
-      </w:r>
-    </w:p>
-    <w:p>
-      <w:pPr>
-        <w:pStyle w:val="ListParagraph"/>
-        <w:numPr>
-          <w:ilvl w:val="3"/>
-          <w:numId w:val="2"/>
-        </w:numPr>
-        <w:rPr>
-          <w:sz w:val="28"/>
-          <w:szCs w:val="28"/>
-        </w:rPr>
-      </w:pPr>
-      <w:r>
-        <w:rPr>
-          <w:sz w:val="28"/>
-          <w:szCs w:val="28"/>
-        </w:rPr>
-        <w:t>bug</w:t>
-      </w:r>
-      <w:r>
-        <w:rPr>
-          <w:sz w:val="28"/>
-          <w:szCs w:val="28"/>
-        </w:rPr>
-        <w:t xml:space="preserve"> </w:t>
-      </w:r>
-    </w:p>
-    <w:p>
-      <w:pPr>
-        <w:pStyle w:val="ListParagraph"/>
-        <w:numPr>
-          <w:ilvl w:val="3"/>
-          <w:numId w:val="2"/>
-        </w:numPr>
-        <w:rPr>
-          <w:sz w:val="28"/>
-          <w:szCs w:val="28"/>
-        </w:rPr>
-      </w:pPr>
-      <w:r>
-        <w:rPr>
-          <w:sz w:val="28"/>
-          <w:szCs w:val="28"/>
-        </w:rPr>
-        <w:t xml:space="preserve">doc </w:t>
-      </w:r>
-      <w:r>
-        <w:rPr>
-          <w:sz w:val="28"/>
-          <w:szCs w:val="28"/>
-        </w:rPr>
-        <w:t>–</w:t>
-      </w:r>
-      <w:r>
-        <w:rPr>
-          <w:sz w:val="28"/>
-          <w:szCs w:val="28"/>
-        </w:rPr>
-        <w:t xml:space="preserve"> document</w:t>
-      </w:r>
-    </w:p>
-    <w:p>
-      <w:pPr>
-        <w:pStyle w:val="ListParagraph"/>
-        <w:numPr>
-          <w:ilvl w:val="3"/>
-          <w:numId w:val="2"/>
-        </w:numPr>
-        <w:rPr>
-          <w:sz w:val="28"/>
-          <w:szCs w:val="28"/>
-        </w:rPr>
-      </w:pPr>
-      <w:r>
-        <w:rPr>
-          <w:sz w:val="28"/>
-          <w:szCs w:val="28"/>
-        </w:rPr>
         <w:t>what would be a good tag for software?</w:t>
-      </w:r>
-    </w:p>
-    <w:p>
-      <w:pPr>
-        <w:pStyle w:val="ListParagraph"/>
-        <w:numPr>
-          <w:ilvl w:val="2"/>
-          <w:numId w:val="2"/>
-        </w:numPr>
-        <w:rPr>
-          <w:sz w:val="28"/>
-          <w:szCs w:val="28"/>
-        </w:rPr>
-      </w:pPr>
-      <w:r>
-        <w:rPr>
-          <w:sz w:val="28"/>
-          <w:szCs w:val="28"/>
-        </w:rPr>
-        <w:t>For example:</w:t>
-      </w:r>
-    </w:p>
-    <w:p>
-      <w:pPr>
-        <w:pStyle w:val="ListParagraph"/>
-        <w:numPr>
-          <w:ilvl w:val="3"/>
-          <w:numId w:val="2"/>
-        </w:numPr>
-        <w:rPr>
-          <w:sz w:val="28"/>
-          <w:szCs w:val="28"/>
-        </w:rPr>
-      </w:pPr>
-      <w:r>
-        <w:rPr>
-          <w:sz w:val="28"/>
-          <w:szCs w:val="28"/>
-        </w:rPr>
-        <w:t xml:space="preserve">Branch to work on the base: </w:t>
-      </w:r>
-      <w:proofErr w:type="spellStart"/>
-      <w:r>
-        <w:rPr>
-          <w:sz w:val="28"/>
-          <w:szCs w:val="28"/>
-        </w:rPr>
-        <w:t>baseDesign-JChung-hdw</w:t>
-      </w:r>
-      <w:proofErr w:type="spellEnd"/>
-    </w:p>
-    <w:p>
-      <w:pPr>
-        <w:pStyle w:val="ListParagraph"/>
-        <w:numPr>
-          <w:ilvl w:val="3"/>
-          <w:numId w:val="2"/>
-        </w:numPr>
-        <w:rPr>
-          <w:sz w:val="28"/>
-          <w:szCs w:val="28"/>
-        </w:rPr>
-      </w:pPr>
-      <w:r>
-        <w:rPr>
-          <w:sz w:val="28"/>
-          <w:szCs w:val="28"/>
-        </w:rPr>
-        <w:t>Branch to fix the joint mounting mecha</w:t>
-      </w:r>
-      <w:bookmarkStart w:id="0" w:name="_GoBack"/>
-      <w:bookmarkEnd w:id="0"/>
-      <w:r>
-        <w:rPr>
-          <w:sz w:val="28"/>
-          <w:szCs w:val="28"/>
-        </w:rPr>
-        <w:t>nism: joint-</w:t>
-      </w:r>
-      <w:proofErr w:type="spellStart"/>
-      <w:r>
-        <w:rPr>
-          <w:sz w:val="28"/>
-          <w:szCs w:val="28"/>
-        </w:rPr>
-        <w:t>LJohn</w:t>
-      </w:r>
-      <w:proofErr w:type="spellEnd"/>
-      <w:r>
-        <w:rPr>
-          <w:sz w:val="28"/>
-          <w:szCs w:val="28"/>
-        </w:rPr>
-        <w:t>-bug</w:t>
-      </w:r>
-    </w:p>
-    <w:p>
-      <w:pPr>
-        <w:pStyle w:val="ListParagraph"/>
-        <w:numPr>
-          <w:ilvl w:val="3"/>
-          <w:numId w:val="2"/>
-        </w:numPr>
-        <w:rPr>
-          <w:sz w:val="28"/>
-          <w:szCs w:val="28"/>
-        </w:rPr>
-      </w:pPr>
-      <w:r>
-        <w:rPr>
-          <w:sz w:val="28"/>
-          <w:szCs w:val="28"/>
-        </w:rPr>
-        <w:t>Branch for simulating the motion of the grip: grip-</w:t>
-      </w:r>
-      <w:proofErr w:type="spellStart"/>
-      <w:r>
-        <w:rPr>
-          <w:sz w:val="28"/>
-          <w:szCs w:val="28"/>
-        </w:rPr>
-        <w:t>VRuchin</w:t>
-      </w:r>
-      <w:proofErr w:type="spellEnd"/>
-      <w:r>
-        <w:rPr>
-          <w:sz w:val="28"/>
-          <w:szCs w:val="28"/>
-        </w:rPr>
-        <w:t>-sim</w:t>
       </w:r>
     </w:p>
     <w:p>

</xml_diff>

<commit_message>
Revert "Revert "Revert "Merge branch 'master' of https://github.com/pdx-robotics/Robot-Arm"""
This reverts commit b6fe4b3ec8b61f6e6676e9199d32043ce2178678.
</commit_message>
<xml_diff>
--- a/meeting_notes/Thur_10_10_2019.docx
+++ b/meeting_notes/Thur_10_10_2019.docx
@@ -108,7 +108,23 @@
           <w:sz w:val="28"/>
           <w:szCs w:val="28"/>
         </w:rPr>
-        <w:t xml:space="preserve">Goals for today meeting: </w:t>
+        <w:t xml:space="preserve">Goals for today </w:t>
+      </w:r>
+      <w:proofErr w:type="gramStart"/>
+      <w:r>
+        <w:rPr>
+          <w:sz w:val="28"/>
+          <w:szCs w:val="28"/>
+        </w:rPr>
+        <w:t>meeting:</w:t>
+      </w:r>
+      <w:proofErr w:type="gramEnd"/>
+      <w:r>
+        <w:rPr>
+          <w:sz w:val="28"/>
+          <w:szCs w:val="28"/>
+        </w:rPr>
+        <w:t xml:space="preserve"> </w:t>
       </w:r>
       <w:r>
         <w:rPr>
@@ -122,21 +138,39 @@
           <w:sz w:val="28"/>
           <w:szCs w:val="28"/>
         </w:rPr>
-        <w:t>revise deadlines</w:t>
-      </w:r>
-      <w:r>
-        <w:rPr>
-          <w:sz w:val="28"/>
-          <w:szCs w:val="28"/>
-        </w:rPr>
-        <w:t>, rescheduling</w:t>
-      </w:r>
-      <w:r>
-        <w:rPr>
-          <w:sz w:val="28"/>
-          <w:szCs w:val="28"/>
-        </w:rPr>
-        <w:t>, report on progress, Github and Github standards.</w:t>
+        <w:t xml:space="preserve">revise deadlines, report on progress, </w:t>
+      </w:r>
+      <w:proofErr w:type="spellStart"/>
+      <w:r>
+        <w:rPr>
+          <w:sz w:val="28"/>
+          <w:szCs w:val="28"/>
+        </w:rPr>
+        <w:t>Github</w:t>
+      </w:r>
+      <w:proofErr w:type="spellEnd"/>
+      <w:r>
+        <w:rPr>
+          <w:sz w:val="28"/>
+          <w:szCs w:val="28"/>
+        </w:rPr>
+        <w:t xml:space="preserve"> and </w:t>
+      </w:r>
+      <w:proofErr w:type="spellStart"/>
+      <w:r>
+        <w:rPr>
+          <w:sz w:val="28"/>
+          <w:szCs w:val="28"/>
+        </w:rPr>
+        <w:t>Github</w:t>
+      </w:r>
+      <w:proofErr w:type="spellEnd"/>
+      <w:r>
+        <w:rPr>
+          <w:sz w:val="28"/>
+          <w:szCs w:val="28"/>
+        </w:rPr>
+        <w:t xml:space="preserve"> standards.</w:t>
       </w:r>
     </w:p>
     <w:p>
@@ -233,6 +267,7 @@
           <w:szCs w:val="28"/>
         </w:rPr>
       </w:pPr>
+      <w:proofErr w:type="spellStart"/>
       <w:r>
         <w:rPr>
           <w:sz w:val="28"/>
@@ -240,6 +275,7 @@
         </w:rPr>
         <w:t>Vladi</w:t>
       </w:r>
+      <w:proofErr w:type="spellEnd"/>
     </w:p>
     <w:p>
       <w:pPr>
@@ -293,436 +329,802 @@
           <w:szCs w:val="28"/>
         </w:rPr>
       </w:pPr>
-      <w:r>
-        <w:rPr>
-          <w:sz w:val="28"/>
-          <w:szCs w:val="28"/>
-        </w:rPr>
-        <w:t>Re-scheduling for the hours to work on the project.</w:t>
+      <w:proofErr w:type="spellStart"/>
+      <w:r>
+        <w:rPr>
+          <w:sz w:val="28"/>
+          <w:szCs w:val="28"/>
+        </w:rPr>
+        <w:t>Github</w:t>
+      </w:r>
+      <w:proofErr w:type="spellEnd"/>
+      <w:r>
+        <w:rPr>
+          <w:sz w:val="28"/>
+          <w:szCs w:val="28"/>
+        </w:rPr>
+        <w:t xml:space="preserve"> tutorial:</w:t>
+      </w:r>
+    </w:p>
+    <w:p>
+      <w:pPr>
+        <w:pStyle w:val="ListParagraph"/>
+        <w:numPr>
+          <w:ilvl w:val="1"/>
+          <w:numId w:val="2"/>
+        </w:numPr>
+        <w:rPr>
+          <w:b/>
+          <w:bCs/>
+          <w:sz w:val="28"/>
+          <w:szCs w:val="28"/>
+        </w:rPr>
+      </w:pPr>
+      <w:r>
+        <w:rPr>
+          <w:sz w:val="28"/>
+          <w:szCs w:val="28"/>
+        </w:rPr>
+        <w:t xml:space="preserve">Create </w:t>
+      </w:r>
+      <w:proofErr w:type="spellStart"/>
+      <w:r>
+        <w:rPr>
+          <w:sz w:val="28"/>
+          <w:szCs w:val="28"/>
+        </w:rPr>
+        <w:t>Github</w:t>
+      </w:r>
+      <w:proofErr w:type="spellEnd"/>
+      <w:r>
+        <w:rPr>
+          <w:sz w:val="28"/>
+          <w:szCs w:val="28"/>
+        </w:rPr>
+        <w:t xml:space="preserve"> account, and </w:t>
+      </w:r>
+      <w:r>
+        <w:rPr>
+          <w:b/>
+          <w:bCs/>
+          <w:sz w:val="28"/>
+          <w:szCs w:val="28"/>
+        </w:rPr>
+        <w:t>change display name to your name so we know who the hell you are.</w:t>
+      </w:r>
+    </w:p>
+    <w:p>
+      <w:pPr>
+        <w:pStyle w:val="ListParagraph"/>
+        <w:numPr>
+          <w:ilvl w:val="1"/>
+          <w:numId w:val="2"/>
+        </w:numPr>
+        <w:rPr>
+          <w:sz w:val="28"/>
+          <w:szCs w:val="28"/>
+        </w:rPr>
+      </w:pPr>
+      <w:r>
+        <w:rPr>
+          <w:sz w:val="28"/>
+          <w:szCs w:val="28"/>
+        </w:rPr>
+        <w:t xml:space="preserve">Explain the concept of </w:t>
+      </w:r>
+      <w:proofErr w:type="spellStart"/>
+      <w:r>
+        <w:rPr>
+          <w:sz w:val="28"/>
+          <w:szCs w:val="28"/>
+        </w:rPr>
+        <w:t>Github</w:t>
+      </w:r>
+      <w:proofErr w:type="spellEnd"/>
+      <w:r>
+        <w:rPr>
+          <w:sz w:val="28"/>
+          <w:szCs w:val="28"/>
+        </w:rPr>
+        <w:t>. Local and the cloud</w:t>
+      </w:r>
+    </w:p>
+    <w:p>
+      <w:pPr>
+        <w:pStyle w:val="ListParagraph"/>
+        <w:numPr>
+          <w:ilvl w:val="2"/>
+          <w:numId w:val="2"/>
+        </w:numPr>
+        <w:rPr>
+          <w:sz w:val="28"/>
+          <w:szCs w:val="28"/>
+        </w:rPr>
+      </w:pPr>
+      <w:r>
+        <w:rPr>
+          <w:sz w:val="28"/>
+          <w:szCs w:val="28"/>
+        </w:rPr>
+        <w:t>Commit</w:t>
+      </w:r>
+    </w:p>
+    <w:p>
+      <w:pPr>
+        <w:pStyle w:val="ListParagraph"/>
+        <w:numPr>
+          <w:ilvl w:val="2"/>
+          <w:numId w:val="2"/>
+        </w:numPr>
+        <w:rPr>
+          <w:sz w:val="28"/>
+          <w:szCs w:val="28"/>
+        </w:rPr>
+      </w:pPr>
+      <w:r>
+        <w:rPr>
+          <w:sz w:val="28"/>
+          <w:szCs w:val="28"/>
+        </w:rPr>
+        <w:t>Pull</w:t>
+      </w:r>
+    </w:p>
+    <w:p>
+      <w:pPr>
+        <w:pStyle w:val="ListParagraph"/>
+        <w:numPr>
+          <w:ilvl w:val="2"/>
+          <w:numId w:val="2"/>
+        </w:numPr>
+        <w:rPr>
+          <w:sz w:val="28"/>
+          <w:szCs w:val="28"/>
+        </w:rPr>
+      </w:pPr>
+      <w:r>
+        <w:rPr>
+          <w:sz w:val="28"/>
+          <w:szCs w:val="28"/>
+        </w:rPr>
+        <w:t>Push</w:t>
+      </w:r>
+    </w:p>
+    <w:p>
+      <w:pPr>
+        <w:pStyle w:val="ListParagraph"/>
+        <w:numPr>
+          <w:ilvl w:val="2"/>
+          <w:numId w:val="2"/>
+        </w:numPr>
+        <w:rPr>
+          <w:sz w:val="28"/>
+          <w:szCs w:val="28"/>
+        </w:rPr>
+      </w:pPr>
+    </w:p>
+    <w:p>
+      <w:pPr>
+        <w:pStyle w:val="ListParagraph"/>
+        <w:numPr>
+          <w:ilvl w:val="1"/>
+          <w:numId w:val="2"/>
+        </w:numPr>
+        <w:rPr>
+          <w:sz w:val="28"/>
+          <w:szCs w:val="28"/>
+        </w:rPr>
+      </w:pPr>
+      <w:r>
+        <w:rPr>
+          <w:sz w:val="28"/>
+          <w:szCs w:val="28"/>
+        </w:rPr>
+        <w:t>Branches: the master branch</w:t>
+      </w:r>
+    </w:p>
+    <w:p>
+      <w:pPr>
+        <w:pStyle w:val="ListParagraph"/>
+        <w:numPr>
+          <w:ilvl w:val="1"/>
+          <w:numId w:val="2"/>
+        </w:numPr>
+        <w:rPr>
+          <w:sz w:val="28"/>
+          <w:szCs w:val="28"/>
+        </w:rPr>
+      </w:pPr>
+      <w:r>
+        <w:rPr>
+          <w:sz w:val="28"/>
+          <w:szCs w:val="28"/>
+        </w:rPr>
+        <w:t>Issues</w:t>
+      </w:r>
+    </w:p>
+    <w:p>
+      <w:pPr>
+        <w:pStyle w:val="ListParagraph"/>
+        <w:numPr>
+          <w:ilvl w:val="1"/>
+          <w:numId w:val="2"/>
+        </w:numPr>
+        <w:rPr>
+          <w:sz w:val="28"/>
+          <w:szCs w:val="28"/>
+        </w:rPr>
+      </w:pPr>
+      <w:r>
+        <w:rPr>
+          <w:sz w:val="28"/>
+          <w:szCs w:val="28"/>
+        </w:rPr>
+        <w:t>Milestones</w:t>
+      </w:r>
+    </w:p>
+    <w:p>
+      <w:pPr>
+        <w:pStyle w:val="ListParagraph"/>
+        <w:numPr>
+          <w:ilvl w:val="1"/>
+          <w:numId w:val="2"/>
+        </w:numPr>
+        <w:rPr>
+          <w:sz w:val="28"/>
+          <w:szCs w:val="28"/>
+        </w:rPr>
+      </w:pPr>
+      <w:r>
+        <w:rPr>
+          <w:sz w:val="28"/>
+          <w:szCs w:val="28"/>
+        </w:rPr>
+        <w:t>Pull Requests</w:t>
+      </w:r>
+    </w:p>
+    <w:p>
+      <w:pPr>
+        <w:pStyle w:val="ListParagraph"/>
+        <w:numPr>
+          <w:ilvl w:val="1"/>
+          <w:numId w:val="2"/>
+        </w:numPr>
+        <w:rPr>
+          <w:sz w:val="28"/>
+          <w:szCs w:val="28"/>
+        </w:rPr>
+      </w:pPr>
+      <w:r>
+        <w:rPr>
+          <w:sz w:val="28"/>
+          <w:szCs w:val="28"/>
+        </w:rPr>
+        <w:t>Projects</w:t>
+      </w:r>
+    </w:p>
+    <w:p>
+      <w:pPr>
+        <w:pStyle w:val="ListParagraph"/>
+        <w:numPr>
+          <w:ilvl w:val="0"/>
+          <w:numId w:val="2"/>
+        </w:numPr>
+        <w:rPr>
+          <w:sz w:val="28"/>
+          <w:szCs w:val="28"/>
+        </w:rPr>
+      </w:pPr>
+      <w:proofErr w:type="spellStart"/>
+      <w:r>
+        <w:rPr>
+          <w:sz w:val="28"/>
+          <w:szCs w:val="28"/>
+        </w:rPr>
+        <w:t>Github</w:t>
+      </w:r>
+      <w:proofErr w:type="spellEnd"/>
+      <w:r>
+        <w:rPr>
+          <w:sz w:val="28"/>
+          <w:szCs w:val="28"/>
+        </w:rPr>
+        <w:t xml:space="preserve"> standard:</w:t>
+      </w:r>
+      <w:r>
+        <w:rPr>
+          <w:sz w:val="28"/>
+          <w:szCs w:val="28"/>
+        </w:rPr>
+        <w:t xml:space="preserve"> </w:t>
+      </w:r>
+      <w:r>
+        <w:rPr>
+          <w:b/>
+          <w:bCs/>
+          <w:sz w:val="28"/>
+          <w:szCs w:val="28"/>
+        </w:rPr>
+        <w:t>(coders please give advises if something is not right)</w:t>
+      </w:r>
+    </w:p>
+    <w:p>
+      <w:pPr>
+        <w:pStyle w:val="ListParagraph"/>
+        <w:numPr>
+          <w:ilvl w:val="1"/>
+          <w:numId w:val="2"/>
+        </w:numPr>
+        <w:rPr>
+          <w:sz w:val="28"/>
+          <w:szCs w:val="28"/>
+        </w:rPr>
+      </w:pPr>
+      <w:r>
+        <w:rPr>
+          <w:sz w:val="28"/>
+          <w:szCs w:val="28"/>
+        </w:rPr>
+        <w:t>Create a branch when you need to work on anything for the project. Do not mess with the master branch</w:t>
+      </w:r>
+    </w:p>
+    <w:p>
+      <w:pPr>
+        <w:pStyle w:val="ListParagraph"/>
+        <w:numPr>
+          <w:ilvl w:val="1"/>
+          <w:numId w:val="2"/>
+        </w:numPr>
+        <w:rPr>
+          <w:sz w:val="28"/>
+          <w:szCs w:val="28"/>
+        </w:rPr>
+      </w:pPr>
+      <w:r>
+        <w:rPr>
+          <w:sz w:val="28"/>
+          <w:szCs w:val="28"/>
+        </w:rPr>
+        <w:lastRenderedPageBreak/>
+        <w:t xml:space="preserve">Branch name: </w:t>
+      </w:r>
+    </w:p>
+    <w:p>
+      <w:pPr>
+        <w:pStyle w:val="ListParagraph"/>
+        <w:numPr>
+          <w:ilvl w:val="2"/>
+          <w:numId w:val="2"/>
+        </w:numPr>
+        <w:rPr>
+          <w:sz w:val="28"/>
+          <w:szCs w:val="28"/>
+        </w:rPr>
+      </w:pPr>
+      <w:r>
+        <w:rPr>
+          <w:sz w:val="28"/>
+          <w:szCs w:val="28"/>
+        </w:rPr>
+        <w:t>use camelCase</w:t>
+      </w:r>
+    </w:p>
+    <w:p>
+      <w:pPr>
+        <w:pStyle w:val="ListParagraph"/>
+        <w:numPr>
+          <w:ilvl w:val="2"/>
+          <w:numId w:val="2"/>
+        </w:numPr>
+        <w:rPr>
+          <w:sz w:val="28"/>
+          <w:szCs w:val="28"/>
+        </w:rPr>
+      </w:pPr>
+      <w:r>
+        <w:rPr>
+          <w:sz w:val="28"/>
+          <w:szCs w:val="28"/>
+        </w:rPr>
+        <w:t xml:space="preserve">1 -2 words description of what </w:t>
+      </w:r>
+      <w:r>
+        <w:rPr>
+          <w:sz w:val="28"/>
+          <w:szCs w:val="28"/>
+        </w:rPr>
+        <w:t>the branch</w:t>
+      </w:r>
+      <w:r>
+        <w:rPr>
+          <w:sz w:val="28"/>
+          <w:szCs w:val="28"/>
+        </w:rPr>
+        <w:t xml:space="preserve"> is for; for example: design, CAD, </w:t>
+      </w:r>
+      <w:proofErr w:type="spellStart"/>
+      <w:r>
+        <w:rPr>
+          <w:sz w:val="28"/>
+          <w:szCs w:val="28"/>
+        </w:rPr>
+        <w:t>gripDesign</w:t>
+      </w:r>
+      <w:proofErr w:type="spellEnd"/>
+      <w:r>
+        <w:rPr>
+          <w:sz w:val="28"/>
+          <w:szCs w:val="28"/>
+        </w:rPr>
+        <w:t xml:space="preserve">, </w:t>
+      </w:r>
+      <w:proofErr w:type="spellStart"/>
+      <w:r>
+        <w:rPr>
+          <w:sz w:val="28"/>
+          <w:szCs w:val="28"/>
+        </w:rPr>
+        <w:t>jointDesign</w:t>
+      </w:r>
+      <w:proofErr w:type="spellEnd"/>
+      <w:r>
+        <w:rPr>
+          <w:sz w:val="28"/>
+          <w:szCs w:val="28"/>
+        </w:rPr>
+        <w:t xml:space="preserve">, </w:t>
+      </w:r>
+      <w:proofErr w:type="spellStart"/>
+      <w:r>
+        <w:rPr>
+          <w:sz w:val="28"/>
+          <w:szCs w:val="28"/>
+        </w:rPr>
+        <w:t>powerBoard</w:t>
+      </w:r>
+      <w:proofErr w:type="spellEnd"/>
+      <w:r>
+        <w:rPr>
+          <w:sz w:val="28"/>
+          <w:szCs w:val="28"/>
+        </w:rPr>
+        <w:t xml:space="preserve">, </w:t>
+      </w:r>
+      <w:proofErr w:type="spellStart"/>
+      <w:r>
+        <w:rPr>
+          <w:sz w:val="28"/>
+          <w:szCs w:val="28"/>
+        </w:rPr>
+        <w:t>inversedKinematics</w:t>
+      </w:r>
+      <w:proofErr w:type="spellEnd"/>
+      <w:r>
+        <w:rPr>
+          <w:sz w:val="28"/>
+          <w:szCs w:val="28"/>
+        </w:rPr>
+        <w:t>,</w:t>
+      </w:r>
+      <w:r>
+        <w:rPr>
+          <w:sz w:val="28"/>
+          <w:szCs w:val="28"/>
+        </w:rPr>
+        <w:t xml:space="preserve"> issue17,</w:t>
+      </w:r>
+      <w:r>
+        <w:rPr>
+          <w:sz w:val="28"/>
+          <w:szCs w:val="28"/>
+        </w:rPr>
+        <w:t xml:space="preserve"> etc.</w:t>
+      </w:r>
+    </w:p>
+    <w:p>
+      <w:pPr>
+        <w:pStyle w:val="ListParagraph"/>
+        <w:numPr>
+          <w:ilvl w:val="2"/>
+          <w:numId w:val="2"/>
+        </w:numPr>
+        <w:rPr>
+          <w:sz w:val="28"/>
+          <w:szCs w:val="28"/>
+        </w:rPr>
+      </w:pPr>
+      <w:r>
+        <w:rPr>
+          <w:sz w:val="28"/>
+          <w:szCs w:val="28"/>
+        </w:rPr>
+        <w:t xml:space="preserve">Follow with the first one letter of first name capitalized and complete last name; for example: </w:t>
+      </w:r>
+      <w:proofErr w:type="spellStart"/>
+      <w:r>
+        <w:rPr>
+          <w:sz w:val="28"/>
+          <w:szCs w:val="28"/>
+        </w:rPr>
+        <w:t>JChung</w:t>
+      </w:r>
+      <w:proofErr w:type="spellEnd"/>
+    </w:p>
+    <w:p>
+      <w:pPr>
+        <w:pStyle w:val="ListParagraph"/>
+        <w:numPr>
+          <w:ilvl w:val="2"/>
+          <w:numId w:val="2"/>
+        </w:numPr>
+        <w:rPr>
+          <w:sz w:val="28"/>
+          <w:szCs w:val="28"/>
+        </w:rPr>
+      </w:pPr>
+      <w:r>
+        <w:rPr>
+          <w:sz w:val="28"/>
+          <w:szCs w:val="28"/>
+        </w:rPr>
+        <w:t>Follow with a tag:</w:t>
+      </w:r>
+    </w:p>
+    <w:p>
+      <w:pPr>
+        <w:pStyle w:val="ListParagraph"/>
+        <w:numPr>
+          <w:ilvl w:val="3"/>
+          <w:numId w:val="2"/>
+        </w:numPr>
+        <w:rPr>
+          <w:sz w:val="28"/>
+          <w:szCs w:val="28"/>
+        </w:rPr>
+      </w:pPr>
+      <w:proofErr w:type="spellStart"/>
+      <w:r>
+        <w:rPr>
+          <w:sz w:val="28"/>
+          <w:szCs w:val="28"/>
+        </w:rPr>
+        <w:t>hdw</w:t>
+      </w:r>
+      <w:proofErr w:type="spellEnd"/>
+      <w:r>
+        <w:rPr>
+          <w:sz w:val="28"/>
+          <w:szCs w:val="28"/>
+        </w:rPr>
+        <w:t xml:space="preserve"> </w:t>
+      </w:r>
+      <w:r>
+        <w:rPr>
+          <w:sz w:val="28"/>
+          <w:szCs w:val="28"/>
+        </w:rPr>
+        <w:t>-</w:t>
+      </w:r>
+      <w:r>
+        <w:rPr>
+          <w:sz w:val="28"/>
+          <w:szCs w:val="28"/>
+        </w:rPr>
+        <w:t xml:space="preserve"> hardware</w:t>
+      </w:r>
+    </w:p>
+    <w:p>
+      <w:pPr>
+        <w:pStyle w:val="ListParagraph"/>
+        <w:numPr>
+          <w:ilvl w:val="3"/>
+          <w:numId w:val="2"/>
+        </w:numPr>
+        <w:rPr>
+          <w:sz w:val="28"/>
+          <w:szCs w:val="28"/>
+        </w:rPr>
+      </w:pPr>
+      <w:r>
+        <w:rPr>
+          <w:sz w:val="28"/>
+          <w:szCs w:val="28"/>
+        </w:rPr>
+        <w:t>sim – simulation</w:t>
+      </w:r>
+    </w:p>
+    <w:p>
+      <w:pPr>
+        <w:pStyle w:val="ListParagraph"/>
+        <w:numPr>
+          <w:ilvl w:val="3"/>
+          <w:numId w:val="2"/>
+        </w:numPr>
+        <w:rPr>
+          <w:sz w:val="28"/>
+          <w:szCs w:val="28"/>
+        </w:rPr>
+      </w:pPr>
+      <w:r>
+        <w:rPr>
+          <w:sz w:val="28"/>
+          <w:szCs w:val="28"/>
+        </w:rPr>
+        <w:t xml:space="preserve">feat - feature </w:t>
+      </w:r>
+    </w:p>
+    <w:p>
+      <w:pPr>
+        <w:pStyle w:val="ListParagraph"/>
+        <w:numPr>
+          <w:ilvl w:val="3"/>
+          <w:numId w:val="2"/>
+        </w:numPr>
+        <w:rPr>
+          <w:sz w:val="28"/>
+          <w:szCs w:val="28"/>
+        </w:rPr>
+      </w:pPr>
+      <w:r>
+        <w:rPr>
+          <w:sz w:val="28"/>
+          <w:szCs w:val="28"/>
+        </w:rPr>
+        <w:t>bug</w:t>
+      </w:r>
+      <w:r>
+        <w:rPr>
+          <w:sz w:val="28"/>
+          <w:szCs w:val="28"/>
+        </w:rPr>
+        <w:t xml:space="preserve"> </w:t>
+      </w:r>
+    </w:p>
+    <w:p>
+      <w:pPr>
+        <w:pStyle w:val="ListParagraph"/>
+        <w:numPr>
+          <w:ilvl w:val="3"/>
+          <w:numId w:val="2"/>
+        </w:numPr>
+        <w:rPr>
+          <w:sz w:val="28"/>
+          <w:szCs w:val="28"/>
+        </w:rPr>
+      </w:pPr>
+      <w:r>
+        <w:rPr>
+          <w:sz w:val="28"/>
+          <w:szCs w:val="28"/>
+        </w:rPr>
+        <w:t xml:space="preserve">doc </w:t>
+      </w:r>
+      <w:r>
+        <w:rPr>
+          <w:sz w:val="28"/>
+          <w:szCs w:val="28"/>
+        </w:rPr>
+        <w:t>–</w:t>
+      </w:r>
+      <w:r>
+        <w:rPr>
+          <w:sz w:val="28"/>
+          <w:szCs w:val="28"/>
+        </w:rPr>
+        <w:t xml:space="preserve"> document</w:t>
+      </w:r>
+    </w:p>
+    <w:p>
+      <w:pPr>
+        <w:pStyle w:val="ListParagraph"/>
+        <w:numPr>
+          <w:ilvl w:val="3"/>
+          <w:numId w:val="2"/>
+        </w:numPr>
+        <w:rPr>
+          <w:sz w:val="28"/>
+          <w:szCs w:val="28"/>
+        </w:rPr>
+      </w:pPr>
+      <w:r>
+        <w:rPr>
+          <w:sz w:val="28"/>
+          <w:szCs w:val="28"/>
+        </w:rPr>
+        <w:t>what would be a good tag for software?</w:t>
+      </w:r>
+    </w:p>
+    <w:p>
+      <w:pPr>
+        <w:pStyle w:val="ListParagraph"/>
+        <w:numPr>
+          <w:ilvl w:val="2"/>
+          <w:numId w:val="2"/>
+        </w:numPr>
+        <w:rPr>
+          <w:sz w:val="28"/>
+          <w:szCs w:val="28"/>
+        </w:rPr>
+      </w:pPr>
+      <w:r>
+        <w:rPr>
+          <w:sz w:val="28"/>
+          <w:szCs w:val="28"/>
+        </w:rPr>
+        <w:t>For example:</w:t>
+      </w:r>
+    </w:p>
+    <w:p>
+      <w:pPr>
+        <w:pStyle w:val="ListParagraph"/>
+        <w:numPr>
+          <w:ilvl w:val="3"/>
+          <w:numId w:val="2"/>
+        </w:numPr>
+        <w:rPr>
+          <w:sz w:val="28"/>
+          <w:szCs w:val="28"/>
+        </w:rPr>
+      </w:pPr>
+      <w:r>
+        <w:rPr>
+          <w:sz w:val="28"/>
+          <w:szCs w:val="28"/>
+        </w:rPr>
+        <w:t xml:space="preserve">Branch to work on the base: </w:t>
+      </w:r>
+      <w:proofErr w:type="spellStart"/>
+      <w:r>
+        <w:rPr>
+          <w:sz w:val="28"/>
+          <w:szCs w:val="28"/>
+        </w:rPr>
+        <w:t>baseDesign-JChung-hdw</w:t>
+      </w:r>
+      <w:proofErr w:type="spellEnd"/>
+    </w:p>
+    <w:p>
+      <w:pPr>
+        <w:pStyle w:val="ListParagraph"/>
+        <w:numPr>
+          <w:ilvl w:val="3"/>
+          <w:numId w:val="2"/>
+        </w:numPr>
+        <w:rPr>
+          <w:sz w:val="28"/>
+          <w:szCs w:val="28"/>
+        </w:rPr>
+      </w:pPr>
+      <w:r>
+        <w:rPr>
+          <w:sz w:val="28"/>
+          <w:szCs w:val="28"/>
+        </w:rPr>
+        <w:t>Branch to fix the joint mounting mecha</w:t>
       </w:r>
       <w:bookmarkStart w:id="0" w:name="_GoBack"/>
       <w:bookmarkEnd w:id="0"/>
-    </w:p>
-    <w:p>
-      <w:pPr>
-        <w:pStyle w:val="ListParagraph"/>
-        <w:numPr>
-          <w:ilvl w:val="0"/>
-          <w:numId w:val="2"/>
-        </w:numPr>
-        <w:rPr>
-          <w:sz w:val="28"/>
-          <w:szCs w:val="28"/>
-        </w:rPr>
-      </w:pPr>
-      <w:r>
-        <w:rPr>
-          <w:sz w:val="28"/>
-          <w:szCs w:val="28"/>
-        </w:rPr>
-        <w:t>Github</w:t>
-      </w:r>
-      <w:r>
-        <w:rPr>
-          <w:sz w:val="28"/>
-          <w:szCs w:val="28"/>
-        </w:rPr>
-        <w:t xml:space="preserve"> tutorial:</w:t>
-      </w:r>
-    </w:p>
-    <w:p>
-      <w:pPr>
-        <w:pStyle w:val="ListParagraph"/>
-        <w:numPr>
-          <w:ilvl w:val="1"/>
-          <w:numId w:val="2"/>
-        </w:numPr>
-        <w:rPr>
-          <w:b/>
-          <w:bCs/>
-          <w:sz w:val="28"/>
-          <w:szCs w:val="28"/>
-        </w:rPr>
-      </w:pPr>
-      <w:r>
-        <w:rPr>
-          <w:sz w:val="28"/>
-          <w:szCs w:val="28"/>
-        </w:rPr>
-        <w:t xml:space="preserve">Create Github account, and </w:t>
-      </w:r>
-      <w:r>
-        <w:rPr>
-          <w:b/>
-          <w:bCs/>
-          <w:sz w:val="28"/>
-          <w:szCs w:val="28"/>
-        </w:rPr>
-        <w:t>change display name to your name so we know who the hell you are.</w:t>
-      </w:r>
-    </w:p>
-    <w:p>
-      <w:pPr>
-        <w:pStyle w:val="ListParagraph"/>
-        <w:numPr>
-          <w:ilvl w:val="1"/>
-          <w:numId w:val="2"/>
-        </w:numPr>
-        <w:rPr>
-          <w:sz w:val="28"/>
-          <w:szCs w:val="28"/>
-        </w:rPr>
-      </w:pPr>
-      <w:r>
-        <w:rPr>
-          <w:sz w:val="28"/>
-          <w:szCs w:val="28"/>
-        </w:rPr>
-        <w:t>Explain the concept of Github. Local and the cloud</w:t>
-      </w:r>
-    </w:p>
-    <w:p>
-      <w:pPr>
-        <w:pStyle w:val="ListParagraph"/>
-        <w:numPr>
-          <w:ilvl w:val="2"/>
-          <w:numId w:val="2"/>
-        </w:numPr>
-        <w:rPr>
-          <w:sz w:val="28"/>
-          <w:szCs w:val="28"/>
-        </w:rPr>
-      </w:pPr>
-      <w:r>
-        <w:rPr>
-          <w:sz w:val="28"/>
-          <w:szCs w:val="28"/>
-        </w:rPr>
-        <w:t>Commit</w:t>
-      </w:r>
-    </w:p>
-    <w:p>
-      <w:pPr>
-        <w:pStyle w:val="ListParagraph"/>
-        <w:numPr>
-          <w:ilvl w:val="2"/>
-          <w:numId w:val="2"/>
-        </w:numPr>
-        <w:rPr>
-          <w:sz w:val="28"/>
-          <w:szCs w:val="28"/>
-        </w:rPr>
-      </w:pPr>
-      <w:r>
-        <w:rPr>
-          <w:sz w:val="28"/>
-          <w:szCs w:val="28"/>
-        </w:rPr>
-        <w:t>Pull</w:t>
-      </w:r>
-    </w:p>
-    <w:p>
-      <w:pPr>
-        <w:pStyle w:val="ListParagraph"/>
-        <w:numPr>
-          <w:ilvl w:val="2"/>
-          <w:numId w:val="2"/>
-        </w:numPr>
-        <w:rPr>
-          <w:sz w:val="28"/>
-          <w:szCs w:val="28"/>
-        </w:rPr>
-      </w:pPr>
-      <w:r>
-        <w:rPr>
-          <w:sz w:val="28"/>
-          <w:szCs w:val="28"/>
-        </w:rPr>
-        <w:t>Push</w:t>
-      </w:r>
-    </w:p>
-    <w:p>
-      <w:pPr>
-        <w:pStyle w:val="ListParagraph"/>
-        <w:numPr>
-          <w:ilvl w:val="2"/>
-          <w:numId w:val="2"/>
-        </w:numPr>
-        <w:rPr>
-          <w:sz w:val="28"/>
-          <w:szCs w:val="28"/>
-        </w:rPr>
-      </w:pPr>
-    </w:p>
-    <w:p>
-      <w:pPr>
-        <w:pStyle w:val="ListParagraph"/>
-        <w:numPr>
-          <w:ilvl w:val="1"/>
-          <w:numId w:val="2"/>
-        </w:numPr>
-        <w:rPr>
-          <w:sz w:val="28"/>
-          <w:szCs w:val="28"/>
-        </w:rPr>
-      </w:pPr>
-      <w:r>
-        <w:rPr>
-          <w:sz w:val="28"/>
-          <w:szCs w:val="28"/>
-        </w:rPr>
-        <w:t>Branches: the master branch</w:t>
-      </w:r>
-    </w:p>
-    <w:p>
-      <w:pPr>
-        <w:pStyle w:val="ListParagraph"/>
-        <w:numPr>
-          <w:ilvl w:val="1"/>
-          <w:numId w:val="2"/>
-        </w:numPr>
-        <w:rPr>
-          <w:sz w:val="28"/>
-          <w:szCs w:val="28"/>
-        </w:rPr>
-      </w:pPr>
-      <w:r>
-        <w:rPr>
-          <w:sz w:val="28"/>
-          <w:szCs w:val="28"/>
-        </w:rPr>
-        <w:t>Issues</w:t>
-      </w:r>
-    </w:p>
-    <w:p>
-      <w:pPr>
-        <w:pStyle w:val="ListParagraph"/>
-        <w:numPr>
-          <w:ilvl w:val="1"/>
-          <w:numId w:val="2"/>
-        </w:numPr>
-        <w:rPr>
-          <w:sz w:val="28"/>
-          <w:szCs w:val="28"/>
-        </w:rPr>
-      </w:pPr>
-      <w:r>
-        <w:rPr>
-          <w:sz w:val="28"/>
-          <w:szCs w:val="28"/>
-        </w:rPr>
-        <w:t>Milestones</w:t>
-      </w:r>
-    </w:p>
-    <w:p>
-      <w:pPr>
-        <w:pStyle w:val="ListParagraph"/>
-        <w:numPr>
-          <w:ilvl w:val="1"/>
-          <w:numId w:val="2"/>
-        </w:numPr>
-        <w:rPr>
-          <w:sz w:val="28"/>
-          <w:szCs w:val="28"/>
-        </w:rPr>
-      </w:pPr>
-      <w:r>
-        <w:rPr>
-          <w:sz w:val="28"/>
-          <w:szCs w:val="28"/>
-        </w:rPr>
-        <w:t>Pull Requests</w:t>
-      </w:r>
-    </w:p>
-    <w:p>
-      <w:pPr>
-        <w:pStyle w:val="ListParagraph"/>
-        <w:numPr>
-          <w:ilvl w:val="1"/>
-          <w:numId w:val="2"/>
-        </w:numPr>
-        <w:rPr>
-          <w:sz w:val="28"/>
-          <w:szCs w:val="28"/>
-        </w:rPr>
-      </w:pPr>
-      <w:r>
-        <w:rPr>
-          <w:sz w:val="28"/>
-          <w:szCs w:val="28"/>
-        </w:rPr>
-        <w:t>Projects</w:t>
-      </w:r>
-    </w:p>
-    <w:p>
-      <w:pPr>
-        <w:pStyle w:val="ListParagraph"/>
-        <w:numPr>
-          <w:ilvl w:val="0"/>
-          <w:numId w:val="2"/>
-        </w:numPr>
-        <w:rPr>
-          <w:sz w:val="28"/>
-          <w:szCs w:val="28"/>
-        </w:rPr>
-      </w:pPr>
-      <w:r>
-        <w:rPr>
-          <w:sz w:val="28"/>
-          <w:szCs w:val="28"/>
-        </w:rPr>
-        <w:t>Github standard:</w:t>
-      </w:r>
-      <w:r>
-        <w:rPr>
-          <w:sz w:val="28"/>
-          <w:szCs w:val="28"/>
-        </w:rPr>
-        <w:t xml:space="preserve"> </w:t>
-      </w:r>
-      <w:r>
-        <w:rPr>
-          <w:b/>
-          <w:bCs/>
-          <w:sz w:val="28"/>
-          <w:szCs w:val="28"/>
-        </w:rPr>
-        <w:t>(coders please give advises if something is not right)</w:t>
-      </w:r>
-    </w:p>
-    <w:p>
-      <w:pPr>
-        <w:pStyle w:val="ListParagraph"/>
-        <w:numPr>
-          <w:ilvl w:val="1"/>
-          <w:numId w:val="2"/>
-        </w:numPr>
-        <w:rPr>
-          <w:sz w:val="28"/>
-          <w:szCs w:val="28"/>
-        </w:rPr>
-      </w:pPr>
-      <w:r>
-        <w:rPr>
-          <w:sz w:val="28"/>
-          <w:szCs w:val="28"/>
-        </w:rPr>
-        <w:lastRenderedPageBreak/>
-        <w:t>Create a branch when you need to work on anything for the project. Do not mess with the master branch</w:t>
-      </w:r>
-    </w:p>
-    <w:p>
-      <w:pPr>
-        <w:pStyle w:val="ListParagraph"/>
-        <w:numPr>
-          <w:ilvl w:val="1"/>
-          <w:numId w:val="2"/>
-        </w:numPr>
-        <w:rPr>
-          <w:sz w:val="28"/>
-          <w:szCs w:val="28"/>
-        </w:rPr>
-      </w:pPr>
-      <w:r>
-        <w:rPr>
-          <w:sz w:val="28"/>
-          <w:szCs w:val="28"/>
-        </w:rPr>
-        <w:t xml:space="preserve">Branch name: </w:t>
-      </w:r>
-    </w:p>
-    <w:p>
-      <w:pPr>
-        <w:pStyle w:val="ListParagraph"/>
-        <w:numPr>
-          <w:ilvl w:val="2"/>
-          <w:numId w:val="2"/>
-        </w:numPr>
-        <w:rPr>
-          <w:sz w:val="28"/>
-          <w:szCs w:val="28"/>
-        </w:rPr>
-      </w:pPr>
-      <w:r>
-        <w:rPr>
-          <w:sz w:val="28"/>
-          <w:szCs w:val="28"/>
-        </w:rPr>
-        <w:t>use camelCase</w:t>
-      </w:r>
-    </w:p>
-    <w:p>
-      <w:pPr>
-        <w:pStyle w:val="ListParagraph"/>
-        <w:numPr>
-          <w:ilvl w:val="2"/>
-          <w:numId w:val="2"/>
-        </w:numPr>
-        <w:rPr>
-          <w:sz w:val="28"/>
-          <w:szCs w:val="28"/>
-        </w:rPr>
-      </w:pPr>
-      <w:r>
-        <w:rPr>
-          <w:sz w:val="28"/>
-          <w:szCs w:val="28"/>
-        </w:rPr>
-        <w:t>1 -2 words description of what is the is for; for example: design, CAD, gripDesign, jointDesign, powerBoard, inversedKinematics,</w:t>
-      </w:r>
-      <w:r>
-        <w:rPr>
-          <w:sz w:val="28"/>
-          <w:szCs w:val="28"/>
-        </w:rPr>
-        <w:t xml:space="preserve"> issue17,</w:t>
-      </w:r>
-      <w:r>
-        <w:rPr>
-          <w:sz w:val="28"/>
-          <w:szCs w:val="28"/>
-        </w:rPr>
-        <w:t xml:space="preserve"> etc.</w:t>
-      </w:r>
-    </w:p>
-    <w:p>
-      <w:pPr>
-        <w:pStyle w:val="ListParagraph"/>
-        <w:numPr>
-          <w:ilvl w:val="2"/>
-          <w:numId w:val="2"/>
-        </w:numPr>
-        <w:rPr>
-          <w:sz w:val="28"/>
-          <w:szCs w:val="28"/>
-        </w:rPr>
-      </w:pPr>
-      <w:r>
-        <w:rPr>
-          <w:sz w:val="28"/>
-          <w:szCs w:val="28"/>
-        </w:rPr>
-        <w:t>Follow with the first one letter of first name capitalized and complete last name; for example: JChung</w:t>
-      </w:r>
-    </w:p>
-    <w:p>
-      <w:pPr>
-        <w:pStyle w:val="ListParagraph"/>
-        <w:numPr>
-          <w:ilvl w:val="2"/>
-          <w:numId w:val="2"/>
-        </w:numPr>
-        <w:rPr>
-          <w:sz w:val="28"/>
-          <w:szCs w:val="28"/>
-        </w:rPr>
-      </w:pPr>
-      <w:r>
-        <w:rPr>
-          <w:sz w:val="28"/>
-          <w:szCs w:val="28"/>
-        </w:rPr>
-        <w:t>Follow with a tag:</w:t>
+      <w:r>
+        <w:rPr>
+          <w:sz w:val="28"/>
+          <w:szCs w:val="28"/>
+        </w:rPr>
+        <w:t>nism: joint-</w:t>
+      </w:r>
+      <w:proofErr w:type="spellStart"/>
+      <w:r>
+        <w:rPr>
+          <w:sz w:val="28"/>
+          <w:szCs w:val="28"/>
+        </w:rPr>
+        <w:t>LJohn</w:t>
+      </w:r>
+      <w:proofErr w:type="spellEnd"/>
+      <w:r>
+        <w:rPr>
+          <w:sz w:val="28"/>
+          <w:szCs w:val="28"/>
+        </w:rPr>
+        <w:t>-bug</w:t>
       </w:r>
     </w:p>
     <w:p>
@@ -742,142 +1144,23 @@
           <w:sz w:val="28"/>
           <w:szCs w:val="28"/>
         </w:rPr>
-        <w:t xml:space="preserve">hdw </w:t>
-      </w:r>
-      <w:r>
-        <w:rPr>
-          <w:sz w:val="28"/>
-          <w:szCs w:val="28"/>
-        </w:rPr>
-        <w:t>-</w:t>
-      </w:r>
-      <w:r>
-        <w:rPr>
-          <w:sz w:val="28"/>
-          <w:szCs w:val="28"/>
-        </w:rPr>
-        <w:t xml:space="preserve"> hardware</w:t>
-      </w:r>
-    </w:p>
-    <w:p>
-      <w:pPr>
-        <w:pStyle w:val="ListParagraph"/>
-        <w:numPr>
-          <w:ilvl w:val="3"/>
-          <w:numId w:val="2"/>
-        </w:numPr>
-        <w:rPr>
-          <w:sz w:val="28"/>
-          <w:szCs w:val="28"/>
-        </w:rPr>
-      </w:pPr>
-      <w:r>
-        <w:rPr>
-          <w:sz w:val="28"/>
-          <w:szCs w:val="28"/>
-        </w:rPr>
-        <w:t>sim – simulation</w:t>
-      </w:r>
-    </w:p>
-    <w:p>
-      <w:pPr>
-        <w:pStyle w:val="ListParagraph"/>
-        <w:numPr>
-          <w:ilvl w:val="3"/>
-          <w:numId w:val="2"/>
-        </w:numPr>
-        <w:rPr>
-          <w:sz w:val="28"/>
-          <w:szCs w:val="28"/>
-        </w:rPr>
-      </w:pPr>
-      <w:r>
-        <w:rPr>
-          <w:sz w:val="28"/>
-          <w:szCs w:val="28"/>
-        </w:rPr>
-        <w:t xml:space="preserve">feat - feature </w:t>
-      </w:r>
-    </w:p>
-    <w:p>
-      <w:pPr>
-        <w:pStyle w:val="ListParagraph"/>
-        <w:numPr>
-          <w:ilvl w:val="3"/>
-          <w:numId w:val="2"/>
-        </w:numPr>
-        <w:rPr>
-          <w:sz w:val="28"/>
-          <w:szCs w:val="28"/>
-        </w:rPr>
-      </w:pPr>
-      <w:r>
-        <w:rPr>
-          <w:sz w:val="28"/>
-          <w:szCs w:val="28"/>
-        </w:rPr>
-        <w:t>bug</w:t>
-      </w:r>
-      <w:r>
-        <w:rPr>
-          <w:sz w:val="28"/>
-          <w:szCs w:val="28"/>
-        </w:rPr>
-        <w:t xml:space="preserve"> </w:t>
-      </w:r>
-    </w:p>
-    <w:p>
-      <w:pPr>
-        <w:pStyle w:val="ListParagraph"/>
-        <w:numPr>
-          <w:ilvl w:val="3"/>
-          <w:numId w:val="2"/>
-        </w:numPr>
-        <w:rPr>
-          <w:sz w:val="28"/>
-          <w:szCs w:val="28"/>
-        </w:rPr>
-      </w:pPr>
-      <w:r>
-        <w:rPr>
-          <w:sz w:val="28"/>
-          <w:szCs w:val="28"/>
-        </w:rPr>
-        <w:t xml:space="preserve">doc </w:t>
-      </w:r>
-      <w:r>
-        <w:rPr>
-          <w:sz w:val="28"/>
-          <w:szCs w:val="28"/>
-        </w:rPr>
-        <w:t>–</w:t>
-      </w:r>
-      <w:r>
-        <w:rPr>
-          <w:sz w:val="28"/>
-          <w:szCs w:val="28"/>
-        </w:rPr>
-        <w:t xml:space="preserve"> document</w:t>
-      </w:r>
-    </w:p>
-    <w:p>
-      <w:pPr>
-        <w:pStyle w:val="ListParagraph"/>
-        <w:numPr>
-          <w:ilvl w:val="3"/>
-          <w:numId w:val="2"/>
-        </w:numPr>
-        <w:rPr>
-          <w:sz w:val="28"/>
-          <w:szCs w:val="28"/>
-        </w:rPr>
-      </w:pPr>
-      <w:r>
-        <w:rPr>
-          <w:sz w:val="28"/>
-          <w:szCs w:val="28"/>
-        </w:rPr>
-        <w:t>what would be a good tag for software?</w:t>
+        <w:t>Branch for simulating the motion of the grip: grip-</w:t>
+      </w:r>
+      <w:proofErr w:type="spellStart"/>
+      <w:r>
+        <w:rPr>
+          <w:sz w:val="28"/>
+          <w:szCs w:val="28"/>
+        </w:rPr>
+        <w:t>VRuchin</w:t>
+      </w:r>
+      <w:proofErr w:type="spellEnd"/>
+      <w:r>
+        <w:rPr>
+          <w:sz w:val="28"/>
+          <w:szCs w:val="28"/>
+        </w:rPr>
+        <w:t>-sim</w:t>
       </w:r>
     </w:p>
     <w:p>

</xml_diff>

<commit_message>
update correct date of the meeting
</commit_message>
<xml_diff>
--- a/meeting_notes/Thur_10_10_2019.docx
+++ b/meeting_notes/Thur_10_10_2019.docx
@@ -18,7 +18,27 @@
           <w:sz w:val="36"/>
           <w:szCs w:val="36"/>
         </w:rPr>
-        <w:t>Thursday, October 8, 2019 @ 5:00pm</w:t>
+        <w:t xml:space="preserve">Thursday, October </w:t>
+      </w:r>
+      <w:r>
+        <w:rPr>
+          <w:b/>
+          <w:bCs/>
+          <w:sz w:val="36"/>
+          <w:szCs w:val="36"/>
+        </w:rPr>
+        <w:t>10</w:t>
+      </w:r>
+      <w:bookmarkStart w:id="0" w:name="_GoBack"/>
+      <w:bookmarkEnd w:id="0"/>
+      <w:r>
+        <w:rPr>
+          <w:b/>
+          <w:bCs/>
+          <w:sz w:val="36"/>
+          <w:szCs w:val="36"/>
+        </w:rPr>
+        <w:t>, 2019 @ 5:00pm</w:t>
       </w:r>
     </w:p>
     <w:p>
@@ -138,9 +158,163 @@
           <w:sz w:val="28"/>
           <w:szCs w:val="28"/>
         </w:rPr>
-        <w:t xml:space="preserve">revise deadlines, report on progress, </w:t>
-      </w:r>
-      <w:proofErr w:type="spellStart"/>
+        <w:t>revise deadlines, report on progress, Github and Github standards.</w:t>
+      </w:r>
+    </w:p>
+    <w:p>
+      <w:pPr>
+        <w:rPr>
+          <w:sz w:val="28"/>
+          <w:szCs w:val="28"/>
+        </w:rPr>
+      </w:pPr>
+      <w:r>
+        <w:rPr>
+          <w:sz w:val="28"/>
+          <w:szCs w:val="28"/>
+        </w:rPr>
+        <w:t>Agenda:</w:t>
+      </w:r>
+    </w:p>
+    <w:p>
+      <w:pPr>
+        <w:pStyle w:val="ListParagraph"/>
+        <w:numPr>
+          <w:ilvl w:val="0"/>
+          <w:numId w:val="2"/>
+        </w:numPr>
+        <w:rPr>
+          <w:sz w:val="28"/>
+          <w:szCs w:val="28"/>
+        </w:rPr>
+      </w:pPr>
+      <w:r>
+        <w:rPr>
+          <w:sz w:val="28"/>
+          <w:szCs w:val="28"/>
+        </w:rPr>
+        <w:t>We might be able to get a technical advisor from the Agile Robotics Lab. Probably will be a grad student who will be helping us with the project.</w:t>
+      </w:r>
+    </w:p>
+    <w:p>
+      <w:pPr>
+        <w:pStyle w:val="ListParagraph"/>
+        <w:numPr>
+          <w:ilvl w:val="0"/>
+          <w:numId w:val="2"/>
+        </w:numPr>
+        <w:rPr>
+          <w:sz w:val="28"/>
+          <w:szCs w:val="28"/>
+        </w:rPr>
+      </w:pPr>
+      <w:r>
+        <w:rPr>
+          <w:sz w:val="28"/>
+          <w:szCs w:val="28"/>
+        </w:rPr>
+        <w:t>Report on progress</w:t>
+      </w:r>
+      <w:r>
+        <w:rPr>
+          <w:sz w:val="28"/>
+          <w:szCs w:val="28"/>
+        </w:rPr>
+        <w:t xml:space="preserve"> of the CAD design</w:t>
+      </w:r>
+    </w:p>
+    <w:p>
+      <w:pPr>
+        <w:pStyle w:val="ListParagraph"/>
+        <w:numPr>
+          <w:ilvl w:val="1"/>
+          <w:numId w:val="2"/>
+        </w:numPr>
+        <w:rPr>
+          <w:sz w:val="28"/>
+          <w:szCs w:val="28"/>
+        </w:rPr>
+      </w:pPr>
+      <w:r>
+        <w:rPr>
+          <w:sz w:val="28"/>
+          <w:szCs w:val="28"/>
+        </w:rPr>
+        <w:t>Johnathan</w:t>
+      </w:r>
+    </w:p>
+    <w:p>
+      <w:pPr>
+        <w:pStyle w:val="ListParagraph"/>
+        <w:numPr>
+          <w:ilvl w:val="1"/>
+          <w:numId w:val="2"/>
+        </w:numPr>
+        <w:rPr>
+          <w:sz w:val="28"/>
+          <w:szCs w:val="28"/>
+        </w:rPr>
+      </w:pPr>
+      <w:r>
+        <w:rPr>
+          <w:sz w:val="28"/>
+          <w:szCs w:val="28"/>
+        </w:rPr>
+        <w:t>Vladi</w:t>
+      </w:r>
+    </w:p>
+    <w:p>
+      <w:pPr>
+        <w:pStyle w:val="ListParagraph"/>
+        <w:numPr>
+          <w:ilvl w:val="1"/>
+          <w:numId w:val="2"/>
+        </w:numPr>
+        <w:rPr>
+          <w:sz w:val="28"/>
+          <w:szCs w:val="28"/>
+        </w:rPr>
+      </w:pPr>
+      <w:r>
+        <w:rPr>
+          <w:sz w:val="28"/>
+          <w:szCs w:val="28"/>
+        </w:rPr>
+        <w:t>John</w:t>
+      </w:r>
+    </w:p>
+    <w:p>
+      <w:pPr>
+        <w:pStyle w:val="ListParagraph"/>
+        <w:numPr>
+          <w:ilvl w:val="0"/>
+          <w:numId w:val="2"/>
+        </w:numPr>
+        <w:rPr>
+          <w:sz w:val="28"/>
+          <w:szCs w:val="28"/>
+        </w:rPr>
+      </w:pPr>
+      <w:r>
+        <w:rPr>
+          <w:sz w:val="28"/>
+          <w:szCs w:val="28"/>
+        </w:rPr>
+        <w:t>Revise deadlines -&gt; Does any of the deadlines need to be changed?</w:t>
+      </w:r>
+    </w:p>
+    <w:p>
+      <w:pPr>
+        <w:pStyle w:val="ListParagraph"/>
+        <w:numPr>
+          <w:ilvl w:val="0"/>
+          <w:numId w:val="2"/>
+        </w:numPr>
+        <w:rPr>
+          <w:sz w:val="28"/>
+          <w:szCs w:val="28"/>
+        </w:rPr>
+      </w:pPr>
       <w:r>
         <w:rPr>
           <w:sz w:val="28"/>
@@ -148,196 +322,6 @@
         </w:rPr>
         <w:t>Github</w:t>
       </w:r>
-      <w:proofErr w:type="spellEnd"/>
-      <w:r>
-        <w:rPr>
-          <w:sz w:val="28"/>
-          <w:szCs w:val="28"/>
-        </w:rPr>
-        <w:t xml:space="preserve"> and </w:t>
-      </w:r>
-      <w:proofErr w:type="spellStart"/>
-      <w:r>
-        <w:rPr>
-          <w:sz w:val="28"/>
-          <w:szCs w:val="28"/>
-        </w:rPr>
-        <w:t>Github</w:t>
-      </w:r>
-      <w:proofErr w:type="spellEnd"/>
-      <w:r>
-        <w:rPr>
-          <w:sz w:val="28"/>
-          <w:szCs w:val="28"/>
-        </w:rPr>
-        <w:t xml:space="preserve"> standards.</w:t>
-      </w:r>
-    </w:p>
-    <w:p>
-      <w:pPr>
-        <w:rPr>
-          <w:sz w:val="28"/>
-          <w:szCs w:val="28"/>
-        </w:rPr>
-      </w:pPr>
-      <w:r>
-        <w:rPr>
-          <w:sz w:val="28"/>
-          <w:szCs w:val="28"/>
-        </w:rPr>
-        <w:t>Agenda:</w:t>
-      </w:r>
-    </w:p>
-    <w:p>
-      <w:pPr>
-        <w:pStyle w:val="ListParagraph"/>
-        <w:numPr>
-          <w:ilvl w:val="0"/>
-          <w:numId w:val="2"/>
-        </w:numPr>
-        <w:rPr>
-          <w:sz w:val="28"/>
-          <w:szCs w:val="28"/>
-        </w:rPr>
-      </w:pPr>
-      <w:r>
-        <w:rPr>
-          <w:sz w:val="28"/>
-          <w:szCs w:val="28"/>
-        </w:rPr>
-        <w:t>We might be able to get a technical advisor from the Agile Robotics Lab. Probably will be a grad student who will be helping us with the project.</w:t>
-      </w:r>
-    </w:p>
-    <w:p>
-      <w:pPr>
-        <w:pStyle w:val="ListParagraph"/>
-        <w:numPr>
-          <w:ilvl w:val="0"/>
-          <w:numId w:val="2"/>
-        </w:numPr>
-        <w:rPr>
-          <w:sz w:val="28"/>
-          <w:szCs w:val="28"/>
-        </w:rPr>
-      </w:pPr>
-      <w:r>
-        <w:rPr>
-          <w:sz w:val="28"/>
-          <w:szCs w:val="28"/>
-        </w:rPr>
-        <w:t>Report on progress</w:t>
-      </w:r>
-      <w:r>
-        <w:rPr>
-          <w:sz w:val="28"/>
-          <w:szCs w:val="28"/>
-        </w:rPr>
-        <w:t xml:space="preserve"> of the CAD design</w:t>
-      </w:r>
-    </w:p>
-    <w:p>
-      <w:pPr>
-        <w:pStyle w:val="ListParagraph"/>
-        <w:numPr>
-          <w:ilvl w:val="1"/>
-          <w:numId w:val="2"/>
-        </w:numPr>
-        <w:rPr>
-          <w:sz w:val="28"/>
-          <w:szCs w:val="28"/>
-        </w:rPr>
-      </w:pPr>
-      <w:r>
-        <w:rPr>
-          <w:sz w:val="28"/>
-          <w:szCs w:val="28"/>
-        </w:rPr>
-        <w:t>Johnathan</w:t>
-      </w:r>
-    </w:p>
-    <w:p>
-      <w:pPr>
-        <w:pStyle w:val="ListParagraph"/>
-        <w:numPr>
-          <w:ilvl w:val="1"/>
-          <w:numId w:val="2"/>
-        </w:numPr>
-        <w:rPr>
-          <w:sz w:val="28"/>
-          <w:szCs w:val="28"/>
-        </w:rPr>
-      </w:pPr>
-      <w:proofErr w:type="spellStart"/>
-      <w:r>
-        <w:rPr>
-          <w:sz w:val="28"/>
-          <w:szCs w:val="28"/>
-        </w:rPr>
-        <w:t>Vladi</w:t>
-      </w:r>
-      <w:proofErr w:type="spellEnd"/>
-    </w:p>
-    <w:p>
-      <w:pPr>
-        <w:pStyle w:val="ListParagraph"/>
-        <w:numPr>
-          <w:ilvl w:val="1"/>
-          <w:numId w:val="2"/>
-        </w:numPr>
-        <w:rPr>
-          <w:sz w:val="28"/>
-          <w:szCs w:val="28"/>
-        </w:rPr>
-      </w:pPr>
-      <w:r>
-        <w:rPr>
-          <w:sz w:val="28"/>
-          <w:szCs w:val="28"/>
-        </w:rPr>
-        <w:t>John</w:t>
-      </w:r>
-    </w:p>
-    <w:p>
-      <w:pPr>
-        <w:pStyle w:val="ListParagraph"/>
-        <w:numPr>
-          <w:ilvl w:val="0"/>
-          <w:numId w:val="2"/>
-        </w:numPr>
-        <w:rPr>
-          <w:sz w:val="28"/>
-          <w:szCs w:val="28"/>
-        </w:rPr>
-      </w:pPr>
-      <w:r>
-        <w:rPr>
-          <w:sz w:val="28"/>
-          <w:szCs w:val="28"/>
-        </w:rPr>
-        <w:t>Revise deadlines -&gt; Does any of the deadlines need to be changed?</w:t>
-      </w:r>
-    </w:p>
-    <w:p>
-      <w:pPr>
-        <w:pStyle w:val="ListParagraph"/>
-        <w:numPr>
-          <w:ilvl w:val="0"/>
-          <w:numId w:val="2"/>
-        </w:numPr>
-        <w:rPr>
-          <w:sz w:val="28"/>
-          <w:szCs w:val="28"/>
-        </w:rPr>
-      </w:pPr>
-      <w:proofErr w:type="spellStart"/>
-      <w:r>
-        <w:rPr>
-          <w:sz w:val="28"/>
-          <w:szCs w:val="28"/>
-        </w:rPr>
-        <w:t>Github</w:t>
-      </w:r>
-      <w:proofErr w:type="spellEnd"/>
       <w:r>
         <w:rPr>
           <w:sz w:val="28"/>
@@ -365,23 +349,7 @@
           <w:sz w:val="28"/>
           <w:szCs w:val="28"/>
         </w:rPr>
-        <w:t xml:space="preserve">Create </w:t>
-      </w:r>
-      <w:proofErr w:type="spellStart"/>
-      <w:r>
-        <w:rPr>
-          <w:sz w:val="28"/>
-          <w:szCs w:val="28"/>
-        </w:rPr>
-        <w:t>Github</w:t>
-      </w:r>
-      <w:proofErr w:type="spellEnd"/>
-      <w:r>
-        <w:rPr>
-          <w:sz w:val="28"/>
-          <w:szCs w:val="28"/>
-        </w:rPr>
-        <w:t xml:space="preserve"> account, and </w:t>
+        <w:t xml:space="preserve">Create Github account, and </w:t>
       </w:r>
       <w:r>
         <w:rPr>
@@ -410,23 +378,7 @@
           <w:sz w:val="28"/>
           <w:szCs w:val="28"/>
         </w:rPr>
-        <w:t xml:space="preserve">Explain the concept of </w:t>
-      </w:r>
-      <w:proofErr w:type="spellStart"/>
-      <w:r>
-        <w:rPr>
-          <w:sz w:val="28"/>
-          <w:szCs w:val="28"/>
-        </w:rPr>
-        <w:t>Github</w:t>
-      </w:r>
-      <w:proofErr w:type="spellEnd"/>
-      <w:r>
-        <w:rPr>
-          <w:sz w:val="28"/>
-          <w:szCs w:val="28"/>
-        </w:rPr>
-        <w:t>. Local and the cloud</w:t>
+        <w:t>Explain the concept of Github. Local and the cloud</w:t>
       </w:r>
     </w:p>
     <w:p>
@@ -614,21 +566,12 @@
           <w:szCs w:val="28"/>
         </w:rPr>
       </w:pPr>
-      <w:proofErr w:type="spellStart"/>
-      <w:r>
-        <w:rPr>
-          <w:sz w:val="28"/>
-          <w:szCs w:val="28"/>
-        </w:rPr>
-        <w:t>Github</w:t>
-      </w:r>
-      <w:proofErr w:type="spellEnd"/>
-      <w:r>
-        <w:rPr>
-          <w:sz w:val="28"/>
-          <w:szCs w:val="28"/>
-        </w:rPr>
-        <w:t xml:space="preserve"> standard:</w:t>
+      <w:r>
+        <w:rPr>
+          <w:sz w:val="28"/>
+          <w:szCs w:val="28"/>
+        </w:rPr>
+        <w:t>Github standard:</w:t>
       </w:r>
       <w:r>
         <w:rPr>
@@ -739,71 +682,7 @@
           <w:sz w:val="28"/>
           <w:szCs w:val="28"/>
         </w:rPr>
-        <w:t xml:space="preserve"> is for; for example: design, CAD, </w:t>
-      </w:r>
-      <w:proofErr w:type="spellStart"/>
-      <w:r>
-        <w:rPr>
-          <w:sz w:val="28"/>
-          <w:szCs w:val="28"/>
-        </w:rPr>
-        <w:t>gripDesign</w:t>
-      </w:r>
-      <w:proofErr w:type="spellEnd"/>
-      <w:r>
-        <w:rPr>
-          <w:sz w:val="28"/>
-          <w:szCs w:val="28"/>
-        </w:rPr>
-        <w:t xml:space="preserve">, </w:t>
-      </w:r>
-      <w:proofErr w:type="spellStart"/>
-      <w:r>
-        <w:rPr>
-          <w:sz w:val="28"/>
-          <w:szCs w:val="28"/>
-        </w:rPr>
-        <w:t>jointDesign</w:t>
-      </w:r>
-      <w:proofErr w:type="spellEnd"/>
-      <w:r>
-        <w:rPr>
-          <w:sz w:val="28"/>
-          <w:szCs w:val="28"/>
-        </w:rPr>
-        <w:t xml:space="preserve">, </w:t>
-      </w:r>
-      <w:proofErr w:type="spellStart"/>
-      <w:r>
-        <w:rPr>
-          <w:sz w:val="28"/>
-          <w:szCs w:val="28"/>
-        </w:rPr>
-        <w:t>powerBoard</w:t>
-      </w:r>
-      <w:proofErr w:type="spellEnd"/>
-      <w:r>
-        <w:rPr>
-          <w:sz w:val="28"/>
-          <w:szCs w:val="28"/>
-        </w:rPr>
-        <w:t xml:space="preserve">, </w:t>
-      </w:r>
-      <w:proofErr w:type="spellStart"/>
-      <w:r>
-        <w:rPr>
-          <w:sz w:val="28"/>
-          <w:szCs w:val="28"/>
-        </w:rPr>
-        <w:t>inversedKinematics</w:t>
-      </w:r>
-      <w:proofErr w:type="spellEnd"/>
-      <w:r>
-        <w:rPr>
-          <w:sz w:val="28"/>
-          <w:szCs w:val="28"/>
-        </w:rPr>
-        <w:t>,</w:t>
+        <w:t xml:space="preserve"> is for; for example: design, CAD, gripDesign, jointDesign, powerBoard, inversedKinematics,</w:t>
       </w:r>
       <w:r>
         <w:rPr>
@@ -837,17 +716,8 @@
           <w:sz w:val="28"/>
           <w:szCs w:val="28"/>
         </w:rPr>
-        <w:t xml:space="preserve">Follow with the first one letter of first name capitalized and complete last name; for example: </w:t>
-      </w:r>
-      <w:proofErr w:type="spellStart"/>
-      <w:r>
-        <w:rPr>
-          <w:sz w:val="28"/>
-          <w:szCs w:val="28"/>
-        </w:rPr>
-        <w:t>JChung</w:t>
-      </w:r>
-      <w:proofErr w:type="spellEnd"/>
+        <w:t>Follow with the first one letter of first name capitalized and complete last name; for example: JChung</w:t>
+      </w:r>
     </w:p>
     <w:p>
       <w:pPr>
@@ -881,15 +751,87 @@
           <w:szCs w:val="28"/>
         </w:rPr>
       </w:pPr>
-      <w:proofErr w:type="spellStart"/>
-      <w:r>
-        <w:rPr>
-          <w:sz w:val="28"/>
-          <w:szCs w:val="28"/>
-        </w:rPr>
-        <w:t>hdw</w:t>
-      </w:r>
-      <w:proofErr w:type="spellEnd"/>
+      <w:r>
+        <w:rPr>
+          <w:sz w:val="28"/>
+          <w:szCs w:val="28"/>
+        </w:rPr>
+        <w:t xml:space="preserve">hdw </w:t>
+      </w:r>
+      <w:r>
+        <w:rPr>
+          <w:sz w:val="28"/>
+          <w:szCs w:val="28"/>
+        </w:rPr>
+        <w:t>-</w:t>
+      </w:r>
+      <w:r>
+        <w:rPr>
+          <w:sz w:val="28"/>
+          <w:szCs w:val="28"/>
+        </w:rPr>
+        <w:t xml:space="preserve"> hardware</w:t>
+      </w:r>
+    </w:p>
+    <w:p>
+      <w:pPr>
+        <w:pStyle w:val="ListParagraph"/>
+        <w:numPr>
+          <w:ilvl w:val="3"/>
+          <w:numId w:val="2"/>
+        </w:numPr>
+        <w:rPr>
+          <w:sz w:val="28"/>
+          <w:szCs w:val="28"/>
+        </w:rPr>
+      </w:pPr>
+      <w:r>
+        <w:rPr>
+          <w:sz w:val="28"/>
+          <w:szCs w:val="28"/>
+        </w:rPr>
+        <w:t>sim – simulation</w:t>
+      </w:r>
+    </w:p>
+    <w:p>
+      <w:pPr>
+        <w:pStyle w:val="ListParagraph"/>
+        <w:numPr>
+          <w:ilvl w:val="3"/>
+          <w:numId w:val="2"/>
+        </w:numPr>
+        <w:rPr>
+          <w:sz w:val="28"/>
+          <w:szCs w:val="28"/>
+        </w:rPr>
+      </w:pPr>
+      <w:r>
+        <w:rPr>
+          <w:sz w:val="28"/>
+          <w:szCs w:val="28"/>
+        </w:rPr>
+        <w:t xml:space="preserve">feat - feature </w:t>
+      </w:r>
+    </w:p>
+    <w:p>
+      <w:pPr>
+        <w:pStyle w:val="ListParagraph"/>
+        <w:numPr>
+          <w:ilvl w:val="3"/>
+          <w:numId w:val="2"/>
+        </w:numPr>
+        <w:rPr>
+          <w:sz w:val="28"/>
+          <w:szCs w:val="28"/>
+        </w:rPr>
+      </w:pPr>
+      <w:r>
+        <w:rPr>
+          <w:sz w:val="28"/>
+          <w:szCs w:val="28"/>
+        </w:rPr>
+        <w:t>bug</w:t>
+      </w:r>
       <w:r>
         <w:rPr>
           <w:sz w:val="28"/>
@@ -897,20 +839,6 @@
         </w:rPr>
         <w:t xml:space="preserve"> </w:t>
       </w:r>
-      <w:r>
-        <w:rPr>
-          <w:sz w:val="28"/>
-          <w:szCs w:val="28"/>
-        </w:rPr>
-        <w:t>-</w:t>
-      </w:r>
-      <w:r>
-        <w:rPr>
-          <w:sz w:val="28"/>
-          <w:szCs w:val="28"/>
-        </w:rPr>
-        <w:t xml:space="preserve"> hardware</w:t>
-      </w:r>
     </w:p>
     <w:p>
       <w:pPr>
@@ -929,7 +857,21 @@
           <w:sz w:val="28"/>
           <w:szCs w:val="28"/>
         </w:rPr>
-        <w:t>sim – simulation</w:t>
+        <w:t xml:space="preserve">doc </w:t>
+      </w:r>
+      <w:r>
+        <w:rPr>
+          <w:sz w:val="28"/>
+          <w:szCs w:val="28"/>
+        </w:rPr>
+        <w:t>–</w:t>
+      </w:r>
+      <w:r>
+        <w:rPr>
+          <w:sz w:val="28"/>
+          <w:szCs w:val="28"/>
+        </w:rPr>
+        <w:t xml:space="preserve"> document</w:t>
       </w:r>
     </w:p>
     <w:p>
@@ -949,7 +891,27 @@
           <w:sz w:val="28"/>
           <w:szCs w:val="28"/>
         </w:rPr>
-        <w:t xml:space="preserve">feat - feature </w:t>
+        <w:t>what would be a good tag for software?</w:t>
+      </w:r>
+    </w:p>
+    <w:p>
+      <w:pPr>
+        <w:pStyle w:val="ListParagraph"/>
+        <w:numPr>
+          <w:ilvl w:val="2"/>
+          <w:numId w:val="2"/>
+        </w:numPr>
+        <w:rPr>
+          <w:sz w:val="28"/>
+          <w:szCs w:val="28"/>
+        </w:rPr>
+      </w:pPr>
+      <w:r>
+        <w:rPr>
+          <w:sz w:val="28"/>
+          <w:szCs w:val="28"/>
+        </w:rPr>
+        <w:t>For example:</w:t>
       </w:r>
     </w:p>
     <w:p>
@@ -969,14 +931,7 @@
           <w:sz w:val="28"/>
           <w:szCs w:val="28"/>
         </w:rPr>
-        <w:t>bug</w:t>
-      </w:r>
-      <w:r>
-        <w:rPr>
-          <w:sz w:val="28"/>
-          <w:szCs w:val="28"/>
-        </w:rPr>
-        <w:t xml:space="preserve"> </w:t>
+        <w:t>Branch to work on the base: baseDesign-JChung-hdw</w:t>
       </w:r>
     </w:p>
     <w:p>
@@ -996,21 +951,7 @@
           <w:sz w:val="28"/>
           <w:szCs w:val="28"/>
         </w:rPr>
-        <w:t xml:space="preserve">doc </w:t>
-      </w:r>
-      <w:r>
-        <w:rPr>
-          <w:sz w:val="28"/>
-          <w:szCs w:val="28"/>
-        </w:rPr>
-        <w:t>–</w:t>
-      </w:r>
-      <w:r>
-        <w:rPr>
-          <w:sz w:val="28"/>
-          <w:szCs w:val="28"/>
-        </w:rPr>
-        <w:t xml:space="preserve"> document</w:t>
+        <w:t>Branch to fix the joint mounting mechanism: joint-LJohn-bug</w:t>
       </w:r>
     </w:p>
     <w:p>
@@ -1030,137 +971,7 @@
           <w:sz w:val="28"/>
           <w:szCs w:val="28"/>
         </w:rPr>
-        <w:t>what would be a good tag for software?</w:t>
-      </w:r>
-    </w:p>
-    <w:p>
-      <w:pPr>
-        <w:pStyle w:val="ListParagraph"/>
-        <w:numPr>
-          <w:ilvl w:val="2"/>
-          <w:numId w:val="2"/>
-        </w:numPr>
-        <w:rPr>
-          <w:sz w:val="28"/>
-          <w:szCs w:val="28"/>
-        </w:rPr>
-      </w:pPr>
-      <w:r>
-        <w:rPr>
-          <w:sz w:val="28"/>
-          <w:szCs w:val="28"/>
-        </w:rPr>
-        <w:t>For example:</w:t>
-      </w:r>
-    </w:p>
-    <w:p>
-      <w:pPr>
-        <w:pStyle w:val="ListParagraph"/>
-        <w:numPr>
-          <w:ilvl w:val="3"/>
-          <w:numId w:val="2"/>
-        </w:numPr>
-        <w:rPr>
-          <w:sz w:val="28"/>
-          <w:szCs w:val="28"/>
-        </w:rPr>
-      </w:pPr>
-      <w:r>
-        <w:rPr>
-          <w:sz w:val="28"/>
-          <w:szCs w:val="28"/>
-        </w:rPr>
-        <w:t xml:space="preserve">Branch to work on the base: </w:t>
-      </w:r>
-      <w:proofErr w:type="spellStart"/>
-      <w:r>
-        <w:rPr>
-          <w:sz w:val="28"/>
-          <w:szCs w:val="28"/>
-        </w:rPr>
-        <w:t>baseDesign-JChung-hdw</w:t>
-      </w:r>
-      <w:proofErr w:type="spellEnd"/>
-    </w:p>
-    <w:p>
-      <w:pPr>
-        <w:pStyle w:val="ListParagraph"/>
-        <w:numPr>
-          <w:ilvl w:val="3"/>
-          <w:numId w:val="2"/>
-        </w:numPr>
-        <w:rPr>
-          <w:sz w:val="28"/>
-          <w:szCs w:val="28"/>
-        </w:rPr>
-      </w:pPr>
-      <w:r>
-        <w:rPr>
-          <w:sz w:val="28"/>
-          <w:szCs w:val="28"/>
-        </w:rPr>
-        <w:t>Branch to fix the joint mounting mecha</w:t>
-      </w:r>
-      <w:bookmarkStart w:id="0" w:name="_GoBack"/>
-      <w:bookmarkEnd w:id="0"/>
-      <w:r>
-        <w:rPr>
-          <w:sz w:val="28"/>
-          <w:szCs w:val="28"/>
-        </w:rPr>
-        <w:t>nism: joint-</w:t>
-      </w:r>
-      <w:proofErr w:type="spellStart"/>
-      <w:r>
-        <w:rPr>
-          <w:sz w:val="28"/>
-          <w:szCs w:val="28"/>
-        </w:rPr>
-        <w:t>LJohn</w:t>
-      </w:r>
-      <w:proofErr w:type="spellEnd"/>
-      <w:r>
-        <w:rPr>
-          <w:sz w:val="28"/>
-          <w:szCs w:val="28"/>
-        </w:rPr>
-        <w:t>-bug</w:t>
-      </w:r>
-    </w:p>
-    <w:p>
-      <w:pPr>
-        <w:pStyle w:val="ListParagraph"/>
-        <w:numPr>
-          <w:ilvl w:val="3"/>
-          <w:numId w:val="2"/>
-        </w:numPr>
-        <w:rPr>
-          <w:sz w:val="28"/>
-          <w:szCs w:val="28"/>
-        </w:rPr>
-      </w:pPr>
-      <w:r>
-        <w:rPr>
-          <w:sz w:val="28"/>
-          <w:szCs w:val="28"/>
-        </w:rPr>
-        <w:t>Branch for simulating the motion of the grip: grip-</w:t>
-      </w:r>
-      <w:proofErr w:type="spellStart"/>
-      <w:r>
-        <w:rPr>
-          <w:sz w:val="28"/>
-          <w:szCs w:val="28"/>
-        </w:rPr>
-        <w:t>VRuchin</w:t>
-      </w:r>
-      <w:proofErr w:type="spellEnd"/>
-      <w:r>
-        <w:rPr>
-          <w:sz w:val="28"/>
-          <w:szCs w:val="28"/>
-        </w:rPr>
-        <w:t>-sim</w:t>
+        <w:t>Branch for simulating the motion of the grip: grip-VRuchin-sim</w:t>
       </w:r>
     </w:p>
     <w:p>

</xml_diff>